<commit_message>
remarks of project curator in report
</commit_message>
<xml_diff>
--- a/docs/User Manual.docx
+++ b/docs/User Manual.docx
@@ -2,38 +2,1142 @@
 <file path=word/document.xml><?xml version="1.0" encoding="utf-8"?>
 <w:document xmlns:wpc="http://schemas.microsoft.com/office/word/2010/wordprocessingCanvas" xmlns:cx="http://schemas.microsoft.com/office/drawing/2014/chartex" xmlns:cx1="http://schemas.microsoft.com/office/drawing/2015/9/8/chartex" xmlns:cx2="http://schemas.microsoft.com/office/drawing/2015/10/21/chartex" xmlns:cx3="http://schemas.microsoft.com/office/drawing/2016/5/9/chartex" xmlns:cx4="http://schemas.microsoft.com/office/drawing/2016/5/10/chartex" xmlns:cx5="http://schemas.microsoft.com/office/drawing/2016/5/11/chartex" xmlns:cx6="http://schemas.microsoft.com/office/drawing/2016/5/12/chartex" xmlns:cx7="http://schemas.microsoft.com/office/drawing/2016/5/13/chartex" xmlns:cx8="http://schemas.microsoft.com/office/drawing/2016/5/14/chartex" xmlns:mc="http://schemas.openxmlformats.org/markup-compatibility/2006" xmlns:aink="http://schemas.microsoft.com/office/drawing/2016/ink" xmlns:am3d="http://schemas.microsoft.com/office/drawing/2017/model3d" xmlns:o="urn:schemas-microsoft-com:office:office" xmlns:r="http://schemas.openxmlformats.org/officeDocument/2006/relationships" xmlns:m="http://schemas.openxmlformats.org/officeDocument/2006/math" xmlns:v="urn:schemas-microsoft-com:vml" xmlns:wp14="http://schemas.microsoft.com/office/word/2010/wordprocessingDrawing" xmlns:wp="http://schemas.openxmlformats.org/drawingml/2006/wordprocessingDrawing" xmlns:w10="urn:schemas-microsoft-com:office:word" xmlns:w="http://schemas.openxmlformats.org/wordprocessingml/2006/main" xmlns:w14="http://schemas.microsoft.com/office/word/2010/wordml" xmlns:w15="http://schemas.microsoft.com/office/word/2012/wordml" xmlns:w16cid="http://schemas.microsoft.com/office/word/2016/wordml/cid" xmlns:w16se="http://schemas.microsoft.com/office/word/2015/wordml/symex" xmlns:wpg="http://schemas.microsoft.com/office/word/2010/wordprocessingGroup" xmlns:wpi="http://schemas.microsoft.com/office/word/2010/wordprocessingInk" xmlns:wne="http://schemas.microsoft.com/office/word/2006/wordml" xmlns:wps="http://schemas.microsoft.com/office/word/2010/wordprocessingShape" mc:Ignorable="w14 w15 w16se w16cid wp14">
   <w:body>
+    <w:sdt>
+      <w:sdtPr>
+        <w:id w:val="-709956261"/>
+        <w:docPartObj>
+          <w:docPartGallery w:val="Table of Contents"/>
+          <w:docPartUnique/>
+        </w:docPartObj>
+      </w:sdtPr>
+      <w:sdtEndPr>
+        <w:rPr>
+          <w:rFonts w:asciiTheme="minorHAnsi" w:eastAsiaTheme="minorHAnsi" w:hAnsiTheme="minorHAnsi" w:cstheme="minorBidi"/>
+          <w:b/>
+          <w:bCs/>
+          <w:noProof/>
+          <w:color w:val="auto"/>
+          <w:sz w:val="22"/>
+          <w:szCs w:val="22"/>
+          <w:lang w:bidi="he-IL"/>
+        </w:rPr>
+      </w:sdtEndPr>
+      <w:sdtContent>
+        <w:p>
+          <w:pPr>
+            <w:pStyle w:val="TOCHeading"/>
+          </w:pPr>
+          <w:r>
+            <w:t>Contents</w:t>
+          </w:r>
+        </w:p>
+        <w:p>
+          <w:pPr>
+            <w:pStyle w:val="TOC1"/>
+            <w:tabs>
+              <w:tab w:val="right" w:leader="dot" w:pos="9350"/>
+            </w:tabs>
+            <w:rPr>
+              <w:rFonts w:eastAsiaTheme="minorEastAsia"/>
+              <w:noProof/>
+            </w:rPr>
+          </w:pPr>
+          <w:r>
+            <w:fldChar w:fldCharType="begin"/>
+          </w:r>
+          <w:r>
+            <w:instrText xml:space="preserve"> TOC \o "1-3" \h \z \u </w:instrText>
+          </w:r>
+          <w:r>
+            <w:fldChar w:fldCharType="separate"/>
+          </w:r>
+          <w:hyperlink w:anchor="_Toc8367190" w:history="1">
+            <w:r>
+              <w:rPr>
+                <w:rStyle w:val="Hyperlink"/>
+                <w:noProof/>
+              </w:rPr>
+              <w:t>1. User Manual</w:t>
+            </w:r>
+            <w:r>
+              <w:rPr>
+                <w:noProof/>
+                <w:webHidden/>
+              </w:rPr>
+              <w:tab/>
+            </w:r>
+            <w:r>
+              <w:rPr>
+                <w:noProof/>
+                <w:webHidden/>
+              </w:rPr>
+              <w:fldChar w:fldCharType="begin"/>
+            </w:r>
+            <w:r>
+              <w:rPr>
+                <w:noProof/>
+                <w:webHidden/>
+              </w:rPr>
+              <w:instrText xml:space="preserve"> PAGEREF _Toc8367190 \h </w:instrText>
+            </w:r>
+            <w:r>
+              <w:rPr>
+                <w:noProof/>
+                <w:webHidden/>
+              </w:rPr>
+            </w:r>
+            <w:r>
+              <w:rPr>
+                <w:noProof/>
+                <w:webHidden/>
+              </w:rPr>
+              <w:fldChar w:fldCharType="separate"/>
+            </w:r>
+            <w:r>
+              <w:rPr>
+                <w:noProof/>
+                <w:webHidden/>
+              </w:rPr>
+              <w:t>2</w:t>
+            </w:r>
+            <w:r>
+              <w:rPr>
+                <w:noProof/>
+                <w:webHidden/>
+              </w:rPr>
+              <w:fldChar w:fldCharType="end"/>
+            </w:r>
+          </w:hyperlink>
+        </w:p>
+        <w:p>
+          <w:pPr>
+            <w:pStyle w:val="TOC1"/>
+            <w:tabs>
+              <w:tab w:val="right" w:leader="dot" w:pos="9350"/>
+            </w:tabs>
+            <w:rPr>
+              <w:rFonts w:eastAsiaTheme="minorEastAsia"/>
+              <w:noProof/>
+            </w:rPr>
+          </w:pPr>
+          <w:hyperlink w:anchor="_Toc8367191" w:history="1">
+            <w:r>
+              <w:rPr>
+                <w:rStyle w:val="Hyperlink"/>
+                <w:noProof/>
+              </w:rPr>
+              <w:t>2. Prerequisites</w:t>
+            </w:r>
+            <w:r>
+              <w:rPr>
+                <w:noProof/>
+                <w:webHidden/>
+              </w:rPr>
+              <w:tab/>
+            </w:r>
+            <w:r>
+              <w:rPr>
+                <w:noProof/>
+                <w:webHidden/>
+              </w:rPr>
+              <w:fldChar w:fldCharType="begin"/>
+            </w:r>
+            <w:r>
+              <w:rPr>
+                <w:noProof/>
+                <w:webHidden/>
+              </w:rPr>
+              <w:instrText xml:space="preserve"> PAGEREF _Toc8367191 \h </w:instrText>
+            </w:r>
+            <w:r>
+              <w:rPr>
+                <w:noProof/>
+                <w:webHidden/>
+              </w:rPr>
+            </w:r>
+            <w:r>
+              <w:rPr>
+                <w:noProof/>
+                <w:webHidden/>
+              </w:rPr>
+              <w:fldChar w:fldCharType="separate"/>
+            </w:r>
+            <w:r>
+              <w:rPr>
+                <w:noProof/>
+                <w:webHidden/>
+              </w:rPr>
+              <w:t>2</w:t>
+            </w:r>
+            <w:r>
+              <w:rPr>
+                <w:noProof/>
+                <w:webHidden/>
+              </w:rPr>
+              <w:fldChar w:fldCharType="end"/>
+            </w:r>
+          </w:hyperlink>
+        </w:p>
+        <w:p>
+          <w:pPr>
+            <w:pStyle w:val="TOC2"/>
+            <w:tabs>
+              <w:tab w:val="right" w:leader="dot" w:pos="9350"/>
+            </w:tabs>
+            <w:rPr>
+              <w:rFonts w:eastAsiaTheme="minorEastAsia"/>
+              <w:noProof/>
+            </w:rPr>
+          </w:pPr>
+          <w:hyperlink w:anchor="_Toc8367192" w:history="1">
+            <w:r>
+              <w:rPr>
+                <w:rStyle w:val="Hyperlink"/>
+                <w:noProof/>
+              </w:rPr>
+              <w:t>2.1. R Language Libraries</w:t>
+            </w:r>
+            <w:r>
+              <w:rPr>
+                <w:noProof/>
+                <w:webHidden/>
+              </w:rPr>
+              <w:tab/>
+            </w:r>
+            <w:r>
+              <w:rPr>
+                <w:noProof/>
+                <w:webHidden/>
+              </w:rPr>
+              <w:fldChar w:fldCharType="begin"/>
+            </w:r>
+            <w:r>
+              <w:rPr>
+                <w:noProof/>
+                <w:webHidden/>
+              </w:rPr>
+              <w:instrText xml:space="preserve"> PAGEREF _Toc8367192 \h </w:instrText>
+            </w:r>
+            <w:r>
+              <w:rPr>
+                <w:noProof/>
+                <w:webHidden/>
+              </w:rPr>
+            </w:r>
+            <w:r>
+              <w:rPr>
+                <w:noProof/>
+                <w:webHidden/>
+              </w:rPr>
+              <w:fldChar w:fldCharType="separate"/>
+            </w:r>
+            <w:r>
+              <w:rPr>
+                <w:noProof/>
+                <w:webHidden/>
+              </w:rPr>
+              <w:t>3</w:t>
+            </w:r>
+            <w:r>
+              <w:rPr>
+                <w:noProof/>
+                <w:webHidden/>
+              </w:rPr>
+              <w:fldChar w:fldCharType="end"/>
+            </w:r>
+          </w:hyperlink>
+        </w:p>
+        <w:p>
+          <w:pPr>
+            <w:pStyle w:val="TOC1"/>
+            <w:tabs>
+              <w:tab w:val="right" w:leader="dot" w:pos="9350"/>
+            </w:tabs>
+            <w:rPr>
+              <w:rFonts w:eastAsiaTheme="minorEastAsia"/>
+              <w:noProof/>
+            </w:rPr>
+          </w:pPr>
+          <w:hyperlink w:anchor="_Toc8367193" w:history="1">
+            <w:r>
+              <w:rPr>
+                <w:rStyle w:val="Hyperlink"/>
+                <w:noProof/>
+              </w:rPr>
+              <w:t>3. Installation &amp; Execution</w:t>
+            </w:r>
+            <w:r>
+              <w:rPr>
+                <w:noProof/>
+                <w:webHidden/>
+              </w:rPr>
+              <w:tab/>
+            </w:r>
+            <w:r>
+              <w:rPr>
+                <w:noProof/>
+                <w:webHidden/>
+              </w:rPr>
+              <w:fldChar w:fldCharType="begin"/>
+            </w:r>
+            <w:r>
+              <w:rPr>
+                <w:noProof/>
+                <w:webHidden/>
+              </w:rPr>
+              <w:instrText xml:space="preserve"> PAGEREF _Toc8367193 \h </w:instrText>
+            </w:r>
+            <w:r>
+              <w:rPr>
+                <w:noProof/>
+                <w:webHidden/>
+              </w:rPr>
+            </w:r>
+            <w:r>
+              <w:rPr>
+                <w:noProof/>
+                <w:webHidden/>
+              </w:rPr>
+              <w:fldChar w:fldCharType="separate"/>
+            </w:r>
+            <w:r>
+              <w:rPr>
+                <w:noProof/>
+                <w:webHidden/>
+              </w:rPr>
+              <w:t>4</w:t>
+            </w:r>
+            <w:r>
+              <w:rPr>
+                <w:noProof/>
+                <w:webHidden/>
+              </w:rPr>
+              <w:fldChar w:fldCharType="end"/>
+            </w:r>
+          </w:hyperlink>
+        </w:p>
+        <w:p>
+          <w:pPr>
+            <w:pStyle w:val="TOC2"/>
+            <w:tabs>
+              <w:tab w:val="right" w:leader="dot" w:pos="9350"/>
+            </w:tabs>
+            <w:rPr>
+              <w:rFonts w:eastAsiaTheme="minorEastAsia"/>
+              <w:noProof/>
+            </w:rPr>
+          </w:pPr>
+          <w:hyperlink w:anchor="_Toc8367194" w:history="1">
+            <w:r>
+              <w:rPr>
+                <w:rStyle w:val="Hyperlink"/>
+                <w:noProof/>
+              </w:rPr>
+              <w:t>3.1. Error Analyzing – Technical Notes</w:t>
+            </w:r>
+            <w:r>
+              <w:rPr>
+                <w:noProof/>
+                <w:webHidden/>
+              </w:rPr>
+              <w:tab/>
+            </w:r>
+            <w:r>
+              <w:rPr>
+                <w:noProof/>
+                <w:webHidden/>
+              </w:rPr>
+              <w:fldChar w:fldCharType="begin"/>
+            </w:r>
+            <w:r>
+              <w:rPr>
+                <w:noProof/>
+                <w:webHidden/>
+              </w:rPr>
+              <w:instrText xml:space="preserve"> PAGEREF _Toc8367194 \h </w:instrText>
+            </w:r>
+            <w:r>
+              <w:rPr>
+                <w:noProof/>
+                <w:webHidden/>
+              </w:rPr>
+            </w:r>
+            <w:r>
+              <w:rPr>
+                <w:noProof/>
+                <w:webHidden/>
+              </w:rPr>
+              <w:fldChar w:fldCharType="separate"/>
+            </w:r>
+            <w:r>
+              <w:rPr>
+                <w:noProof/>
+                <w:webHidden/>
+              </w:rPr>
+              <w:t>5</w:t>
+            </w:r>
+            <w:r>
+              <w:rPr>
+                <w:noProof/>
+                <w:webHidden/>
+              </w:rPr>
+              <w:fldChar w:fldCharType="end"/>
+            </w:r>
+          </w:hyperlink>
+        </w:p>
+        <w:p>
+          <w:pPr>
+            <w:pStyle w:val="TOC2"/>
+            <w:tabs>
+              <w:tab w:val="right" w:leader="dot" w:pos="9350"/>
+            </w:tabs>
+            <w:rPr>
+              <w:rFonts w:eastAsiaTheme="minorEastAsia"/>
+              <w:noProof/>
+            </w:rPr>
+          </w:pPr>
+          <w:hyperlink w:anchor="_Toc8367195" w:history="1">
+            <w:r>
+              <w:rPr>
+                <w:rStyle w:val="Hyperlink"/>
+                <w:noProof/>
+              </w:rPr>
+              <w:t>3.2. Source Code Compilation – Advanced</w:t>
+            </w:r>
+            <w:r>
+              <w:rPr>
+                <w:noProof/>
+                <w:webHidden/>
+              </w:rPr>
+              <w:tab/>
+            </w:r>
+            <w:r>
+              <w:rPr>
+                <w:noProof/>
+                <w:webHidden/>
+              </w:rPr>
+              <w:fldChar w:fldCharType="begin"/>
+            </w:r>
+            <w:r>
+              <w:rPr>
+                <w:noProof/>
+                <w:webHidden/>
+              </w:rPr>
+              <w:instrText xml:space="preserve"> PAGEREF _Toc8367195 \h </w:instrText>
+            </w:r>
+            <w:r>
+              <w:rPr>
+                <w:noProof/>
+                <w:webHidden/>
+              </w:rPr>
+            </w:r>
+            <w:r>
+              <w:rPr>
+                <w:noProof/>
+                <w:webHidden/>
+              </w:rPr>
+              <w:fldChar w:fldCharType="separate"/>
+            </w:r>
+            <w:r>
+              <w:rPr>
+                <w:noProof/>
+                <w:webHidden/>
+              </w:rPr>
+              <w:t>7</w:t>
+            </w:r>
+            <w:r>
+              <w:rPr>
+                <w:noProof/>
+                <w:webHidden/>
+              </w:rPr>
+              <w:fldChar w:fldCharType="end"/>
+            </w:r>
+          </w:hyperlink>
+        </w:p>
+        <w:p>
+          <w:pPr>
+            <w:pStyle w:val="TOC1"/>
+            <w:tabs>
+              <w:tab w:val="right" w:leader="dot" w:pos="9350"/>
+            </w:tabs>
+            <w:rPr>
+              <w:rFonts w:eastAsiaTheme="minorEastAsia"/>
+              <w:noProof/>
+            </w:rPr>
+          </w:pPr>
+          <w:hyperlink w:anchor="_Toc8367196" w:history="1">
+            <w:r>
+              <w:rPr>
+                <w:rStyle w:val="Hyperlink"/>
+                <w:noProof/>
+              </w:rPr>
+              <w:t>4. Input Preparation</w:t>
+            </w:r>
+            <w:r>
+              <w:rPr>
+                <w:noProof/>
+                <w:webHidden/>
+              </w:rPr>
+              <w:tab/>
+            </w:r>
+            <w:r>
+              <w:rPr>
+                <w:noProof/>
+                <w:webHidden/>
+              </w:rPr>
+              <w:fldChar w:fldCharType="begin"/>
+            </w:r>
+            <w:r>
+              <w:rPr>
+                <w:noProof/>
+                <w:webHidden/>
+              </w:rPr>
+              <w:instrText xml:space="preserve"> PAGEREF _Toc8367196 \h </w:instrText>
+            </w:r>
+            <w:r>
+              <w:rPr>
+                <w:noProof/>
+                <w:webHidden/>
+              </w:rPr>
+            </w:r>
+            <w:r>
+              <w:rPr>
+                <w:noProof/>
+                <w:webHidden/>
+              </w:rPr>
+              <w:fldChar w:fldCharType="separate"/>
+            </w:r>
+            <w:r>
+              <w:rPr>
+                <w:noProof/>
+                <w:webHidden/>
+              </w:rPr>
+              <w:t>8</w:t>
+            </w:r>
+            <w:r>
+              <w:rPr>
+                <w:noProof/>
+                <w:webHidden/>
+              </w:rPr>
+              <w:fldChar w:fldCharType="end"/>
+            </w:r>
+          </w:hyperlink>
+        </w:p>
+        <w:p>
+          <w:pPr>
+            <w:pStyle w:val="TOC1"/>
+            <w:tabs>
+              <w:tab w:val="right" w:leader="dot" w:pos="9350"/>
+            </w:tabs>
+            <w:rPr>
+              <w:rFonts w:eastAsiaTheme="minorEastAsia"/>
+              <w:noProof/>
+            </w:rPr>
+          </w:pPr>
+          <w:hyperlink w:anchor="_Toc8367197" w:history="1">
+            <w:r>
+              <w:rPr>
+                <w:rStyle w:val="Hyperlink"/>
+                <w:noProof/>
+              </w:rPr>
+              <w:t>5. Running Metrics Evaluation</w:t>
+            </w:r>
+            <w:r>
+              <w:rPr>
+                <w:noProof/>
+                <w:webHidden/>
+              </w:rPr>
+              <w:tab/>
+            </w:r>
+            <w:r>
+              <w:rPr>
+                <w:noProof/>
+                <w:webHidden/>
+              </w:rPr>
+              <w:fldChar w:fldCharType="begin"/>
+            </w:r>
+            <w:r>
+              <w:rPr>
+                <w:noProof/>
+                <w:webHidden/>
+              </w:rPr>
+              <w:instrText xml:space="preserve"> PAGEREF _Toc8367197 \h </w:instrText>
+            </w:r>
+            <w:r>
+              <w:rPr>
+                <w:noProof/>
+                <w:webHidden/>
+              </w:rPr>
+            </w:r>
+            <w:r>
+              <w:rPr>
+                <w:noProof/>
+                <w:webHidden/>
+              </w:rPr>
+              <w:fldChar w:fldCharType="separate"/>
+            </w:r>
+            <w:r>
+              <w:rPr>
+                <w:noProof/>
+                <w:webHidden/>
+              </w:rPr>
+              <w:t>9</w:t>
+            </w:r>
+            <w:r>
+              <w:rPr>
+                <w:noProof/>
+                <w:webHidden/>
+              </w:rPr>
+              <w:fldChar w:fldCharType="end"/>
+            </w:r>
+          </w:hyperlink>
+        </w:p>
+        <w:p>
+          <w:pPr>
+            <w:pStyle w:val="TOC1"/>
+            <w:tabs>
+              <w:tab w:val="right" w:leader="dot" w:pos="9350"/>
+            </w:tabs>
+            <w:rPr>
+              <w:rFonts w:eastAsiaTheme="minorEastAsia"/>
+              <w:noProof/>
+            </w:rPr>
+          </w:pPr>
+          <w:hyperlink w:anchor="_Toc8367198" w:history="1">
+            <w:r>
+              <w:rPr>
+                <w:rStyle w:val="Hyperlink"/>
+                <w:noProof/>
+              </w:rPr>
+              <w:t>6. Analyzing Metric Results</w:t>
+            </w:r>
+            <w:r>
+              <w:rPr>
+                <w:noProof/>
+                <w:webHidden/>
+              </w:rPr>
+              <w:tab/>
+            </w:r>
+            <w:r>
+              <w:rPr>
+                <w:noProof/>
+                <w:webHidden/>
+              </w:rPr>
+              <w:fldChar w:fldCharType="begin"/>
+            </w:r>
+            <w:r>
+              <w:rPr>
+                <w:noProof/>
+                <w:webHidden/>
+              </w:rPr>
+              <w:instrText xml:space="preserve"> PAGEREF _Toc8367198 \h </w:instrText>
+            </w:r>
+            <w:r>
+              <w:rPr>
+                <w:noProof/>
+                <w:webHidden/>
+              </w:rPr>
+            </w:r>
+            <w:r>
+              <w:rPr>
+                <w:noProof/>
+                <w:webHidden/>
+              </w:rPr>
+              <w:fldChar w:fldCharType="separate"/>
+            </w:r>
+            <w:r>
+              <w:rPr>
+                <w:noProof/>
+                <w:webHidden/>
+              </w:rPr>
+              <w:t>11</w:t>
+            </w:r>
+            <w:r>
+              <w:rPr>
+                <w:noProof/>
+                <w:webHidden/>
+              </w:rPr>
+              <w:fldChar w:fldCharType="end"/>
+            </w:r>
+          </w:hyperlink>
+        </w:p>
+        <w:p>
+          <w:pPr>
+            <w:pStyle w:val="TOC2"/>
+            <w:tabs>
+              <w:tab w:val="right" w:leader="dot" w:pos="9350"/>
+            </w:tabs>
+            <w:rPr>
+              <w:rFonts w:eastAsiaTheme="minorEastAsia"/>
+              <w:noProof/>
+            </w:rPr>
+          </w:pPr>
+          <w:hyperlink w:anchor="_Toc8367199" w:history="1">
+            <w:r>
+              <w:rPr>
+                <w:rStyle w:val="Hyperlink"/>
+                <w:noProof/>
+              </w:rPr>
+              <w:t>6.1. Analyzing Screen Sections – Overview</w:t>
+            </w:r>
+            <w:r>
+              <w:rPr>
+                <w:noProof/>
+                <w:webHidden/>
+              </w:rPr>
+              <w:tab/>
+            </w:r>
+            <w:r>
+              <w:rPr>
+                <w:noProof/>
+                <w:webHidden/>
+              </w:rPr>
+              <w:fldChar w:fldCharType="begin"/>
+            </w:r>
+            <w:r>
+              <w:rPr>
+                <w:noProof/>
+                <w:webHidden/>
+              </w:rPr>
+              <w:instrText xml:space="preserve"> PAGEREF _Toc8367199 \h </w:instrText>
+            </w:r>
+            <w:r>
+              <w:rPr>
+                <w:noProof/>
+                <w:webHidden/>
+              </w:rPr>
+            </w:r>
+            <w:r>
+              <w:rPr>
+                <w:noProof/>
+                <w:webHidden/>
+              </w:rPr>
+              <w:fldChar w:fldCharType="separate"/>
+            </w:r>
+            <w:r>
+              <w:rPr>
+                <w:noProof/>
+                <w:webHidden/>
+              </w:rPr>
+              <w:t>14</w:t>
+            </w:r>
+            <w:r>
+              <w:rPr>
+                <w:noProof/>
+                <w:webHidden/>
+              </w:rPr>
+              <w:fldChar w:fldCharType="end"/>
+            </w:r>
+          </w:hyperlink>
+        </w:p>
+        <w:p>
+          <w:pPr>
+            <w:pStyle w:val="TOC2"/>
+            <w:tabs>
+              <w:tab w:val="right" w:leader="dot" w:pos="9350"/>
+            </w:tabs>
+            <w:rPr>
+              <w:rFonts w:eastAsiaTheme="minorEastAsia"/>
+              <w:noProof/>
+            </w:rPr>
+          </w:pPr>
+          <w:hyperlink w:anchor="_Toc8367200" w:history="1">
+            <w:r>
+              <w:rPr>
+                <w:rStyle w:val="Hyperlink"/>
+                <w:noProof/>
+              </w:rPr>
+              <w:t>6.2. System Section</w:t>
+            </w:r>
+            <w:r>
+              <w:rPr>
+                <w:noProof/>
+                <w:webHidden/>
+              </w:rPr>
+              <w:tab/>
+            </w:r>
+            <w:r>
+              <w:rPr>
+                <w:noProof/>
+                <w:webHidden/>
+              </w:rPr>
+              <w:fldChar w:fldCharType="begin"/>
+            </w:r>
+            <w:r>
+              <w:rPr>
+                <w:noProof/>
+                <w:webHidden/>
+              </w:rPr>
+              <w:instrText xml:space="preserve"> PAGEREF _Toc8367200 \h </w:instrText>
+            </w:r>
+            <w:r>
+              <w:rPr>
+                <w:noProof/>
+                <w:webHidden/>
+              </w:rPr>
+            </w:r>
+            <w:r>
+              <w:rPr>
+                <w:noProof/>
+                <w:webHidden/>
+              </w:rPr>
+              <w:fldChar w:fldCharType="separate"/>
+            </w:r>
+            <w:r>
+              <w:rPr>
+                <w:noProof/>
+                <w:webHidden/>
+              </w:rPr>
+              <w:t>14</w:t>
+            </w:r>
+            <w:r>
+              <w:rPr>
+                <w:noProof/>
+                <w:webHidden/>
+              </w:rPr>
+              <w:fldChar w:fldCharType="end"/>
+            </w:r>
+          </w:hyperlink>
+        </w:p>
+        <w:p>
+          <w:pPr>
+            <w:pStyle w:val="TOC2"/>
+            <w:tabs>
+              <w:tab w:val="right" w:leader="dot" w:pos="9350"/>
+            </w:tabs>
+            <w:rPr>
+              <w:rFonts w:eastAsiaTheme="minorEastAsia"/>
+              <w:noProof/>
+            </w:rPr>
+          </w:pPr>
+          <w:hyperlink w:anchor="_Toc8367201" w:history="1">
+            <w:r>
+              <w:rPr>
+                <w:rStyle w:val="Hyperlink"/>
+                <w:noProof/>
+              </w:rPr>
+              <w:t>6.3. Notched Box Graph</w:t>
+            </w:r>
+            <w:r>
+              <w:rPr>
+                <w:noProof/>
+                <w:webHidden/>
+              </w:rPr>
+              <w:tab/>
+            </w:r>
+            <w:r>
+              <w:rPr>
+                <w:noProof/>
+                <w:webHidden/>
+              </w:rPr>
+              <w:fldChar w:fldCharType="begin"/>
+            </w:r>
+            <w:r>
+              <w:rPr>
+                <w:noProof/>
+                <w:webHidden/>
+              </w:rPr>
+              <w:instrText xml:space="preserve"> PAGEREF _Toc8367201 \h </w:instrText>
+            </w:r>
+            <w:r>
+              <w:rPr>
+                <w:noProof/>
+                <w:webHidden/>
+              </w:rPr>
+            </w:r>
+            <w:r>
+              <w:rPr>
+                <w:noProof/>
+                <w:webHidden/>
+              </w:rPr>
+              <w:fldChar w:fldCharType="separate"/>
+            </w:r>
+            <w:r>
+              <w:rPr>
+                <w:noProof/>
+                <w:webHidden/>
+              </w:rPr>
+              <w:t>18</w:t>
+            </w:r>
+            <w:r>
+              <w:rPr>
+                <w:noProof/>
+                <w:webHidden/>
+              </w:rPr>
+              <w:fldChar w:fldCharType="end"/>
+            </w:r>
+          </w:hyperlink>
+        </w:p>
+        <w:p>
+          <w:pPr>
+            <w:pStyle w:val="TOC2"/>
+            <w:tabs>
+              <w:tab w:val="right" w:leader="dot" w:pos="9350"/>
+            </w:tabs>
+            <w:rPr>
+              <w:rFonts w:eastAsiaTheme="minorEastAsia"/>
+              <w:noProof/>
+            </w:rPr>
+          </w:pPr>
+          <w:hyperlink w:anchor="_Toc8367202" w:history="1">
+            <w:r>
+              <w:rPr>
+                <w:rStyle w:val="Hyperlink"/>
+                <w:noProof/>
+              </w:rPr>
+              <w:t>6.4. Topics Section</w:t>
+            </w:r>
+            <w:r>
+              <w:rPr>
+                <w:noProof/>
+                <w:webHidden/>
+              </w:rPr>
+              <w:tab/>
+            </w:r>
+            <w:r>
+              <w:rPr>
+                <w:noProof/>
+                <w:webHidden/>
+              </w:rPr>
+              <w:fldChar w:fldCharType="begin"/>
+            </w:r>
+            <w:r>
+              <w:rPr>
+                <w:noProof/>
+                <w:webHidden/>
+              </w:rPr>
+              <w:instrText xml:space="preserve"> PAGEREF _Toc8367202 \h </w:instrText>
+            </w:r>
+            <w:r>
+              <w:rPr>
+                <w:noProof/>
+                <w:webHidden/>
+              </w:rPr>
+            </w:r>
+            <w:r>
+              <w:rPr>
+                <w:noProof/>
+                <w:webHidden/>
+              </w:rPr>
+              <w:fldChar w:fldCharType="separate"/>
+            </w:r>
+            <w:r>
+              <w:rPr>
+                <w:noProof/>
+                <w:webHidden/>
+              </w:rPr>
+              <w:t>21</w:t>
+            </w:r>
+            <w:r>
+              <w:rPr>
+                <w:noProof/>
+                <w:webHidden/>
+              </w:rPr>
+              <w:fldChar w:fldCharType="end"/>
+            </w:r>
+          </w:hyperlink>
+        </w:p>
+        <w:p>
+          <w:pPr>
+            <w:pStyle w:val="TOC2"/>
+            <w:tabs>
+              <w:tab w:val="right" w:leader="dot" w:pos="9350"/>
+            </w:tabs>
+            <w:rPr>
+              <w:rFonts w:eastAsiaTheme="minorEastAsia"/>
+              <w:noProof/>
+            </w:rPr>
+          </w:pPr>
+          <w:hyperlink w:anchor="_Toc8367203" w:history="1">
+            <w:r>
+              <w:rPr>
+                <w:rStyle w:val="Hyperlink"/>
+                <w:noProof/>
+              </w:rPr>
+              <w:t>6.5. Metric Heat</w:t>
+            </w:r>
+            <w:r>
+              <w:rPr>
+                <w:noProof/>
+                <w:webHidden/>
+              </w:rPr>
+              <w:tab/>
+            </w:r>
+            <w:r>
+              <w:rPr>
+                <w:noProof/>
+                <w:webHidden/>
+              </w:rPr>
+              <w:fldChar w:fldCharType="begin"/>
+            </w:r>
+            <w:r>
+              <w:rPr>
+                <w:noProof/>
+                <w:webHidden/>
+              </w:rPr>
+              <w:instrText xml:space="preserve"> PAGEREF _Toc8367203 \h </w:instrText>
+            </w:r>
+            <w:r>
+              <w:rPr>
+                <w:noProof/>
+                <w:webHidden/>
+              </w:rPr>
+            </w:r>
+            <w:r>
+              <w:rPr>
+                <w:noProof/>
+                <w:webHidden/>
+              </w:rPr>
+              <w:fldChar w:fldCharType="separate"/>
+            </w:r>
+            <w:r>
+              <w:rPr>
+                <w:noProof/>
+                <w:webHidden/>
+              </w:rPr>
+              <w:t>21</w:t>
+            </w:r>
+            <w:r>
+              <w:rPr>
+                <w:noProof/>
+                <w:webHidden/>
+              </w:rPr>
+              <w:fldChar w:fldCharType="end"/>
+            </w:r>
+          </w:hyperlink>
+        </w:p>
+        <w:p>
+          <w:pPr>
+            <w:pStyle w:val="TOC2"/>
+            <w:tabs>
+              <w:tab w:val="right" w:leader="dot" w:pos="9350"/>
+            </w:tabs>
+            <w:rPr>
+              <w:rFonts w:eastAsiaTheme="minorEastAsia"/>
+              <w:noProof/>
+            </w:rPr>
+          </w:pPr>
+          <w:hyperlink w:anchor="_Toc8367204" w:history="1">
+            <w:r>
+              <w:rPr>
+                <w:rStyle w:val="Hyperlink"/>
+                <w:noProof/>
+              </w:rPr>
+              <w:t>6.6. Result Actions</w:t>
+            </w:r>
+            <w:r>
+              <w:rPr>
+                <w:noProof/>
+                <w:webHidden/>
+              </w:rPr>
+              <w:tab/>
+            </w:r>
+            <w:r>
+              <w:rPr>
+                <w:noProof/>
+                <w:webHidden/>
+              </w:rPr>
+              <w:fldChar w:fldCharType="begin"/>
+            </w:r>
+            <w:r>
+              <w:rPr>
+                <w:noProof/>
+                <w:webHidden/>
+              </w:rPr>
+              <w:instrText xml:space="preserve"> PAGEREF _Toc8367204 \h </w:instrText>
+            </w:r>
+            <w:r>
+              <w:rPr>
+                <w:noProof/>
+                <w:webHidden/>
+              </w:rPr>
+            </w:r>
+            <w:r>
+              <w:rPr>
+                <w:noProof/>
+                <w:webHidden/>
+              </w:rPr>
+              <w:fldChar w:fldCharType="separate"/>
+            </w:r>
+            <w:r>
+              <w:rPr>
+                <w:noProof/>
+                <w:webHidden/>
+              </w:rPr>
+              <w:t>23</w:t>
+            </w:r>
+            <w:r>
+              <w:rPr>
+                <w:noProof/>
+                <w:webHidden/>
+              </w:rPr>
+              <w:fldChar w:fldCharType="end"/>
+            </w:r>
+          </w:hyperlink>
+        </w:p>
+        <w:p>
+          <w:r>
+            <w:rPr>
+              <w:b/>
+              <w:bCs/>
+              <w:noProof/>
+            </w:rPr>
+            <w:fldChar w:fldCharType="end"/>
+          </w:r>
+        </w:p>
+      </w:sdtContent>
+    </w:sdt>
     <w:p>
       <w:r>
         <w:br w:type="page"/>
       </w:r>
     </w:p>
+    <w:p/>
     <w:p>
       <w:pPr>
         <w:pStyle w:val="Heading1"/>
         <w:bidi w:val="0"/>
       </w:pPr>
       <w:bookmarkStart w:id="0" w:name="_Toc6721737"/>
-      <w:r>
-        <w:lastRenderedPageBreak/>
-        <w:t>6. Platform as GUI Client</w:t>
+      <w:bookmarkStart w:id="1" w:name="_Toc8367190"/>
+      <w:r>
+        <w:t>1</w:t>
+      </w:r>
+      <w:r>
+        <w:t xml:space="preserve">. </w:t>
       </w:r>
       <w:bookmarkEnd w:id="0"/>
-    </w:p>
-    <w:p>
-      <w:r>
-        <w:t>In this chapter we will present the usage of the platform from the user perspective. We will explain how to install, run and use the GUI client. As well, we will explain how to prepare input data for processing.</w:t>
-      </w:r>
-    </w:p>
-    <w:p>
-      <w:pPr>
-        <w:pStyle w:val="Heading2"/>
+      <w:r>
+        <w:t>User Manual</w:t>
+      </w:r>
+      <w:bookmarkEnd w:id="1"/>
+    </w:p>
+    <w:p>
+      <w:r>
+        <w:t xml:space="preserve">In this </w:t>
+      </w:r>
+      <w:r>
+        <w:t>document</w:t>
+      </w:r>
+      <w:r>
+        <w:t xml:space="preserve"> we will present the usage of the platform from the user perspective. We will explain how to install, run and use the GUI client. As well, we will explain how to prepare input data for processing.</w:t>
+      </w:r>
+    </w:p>
+    <w:p>
+      <w:pPr>
+        <w:pStyle w:val="Heading1"/>
         <w:bidi w:val="0"/>
       </w:pPr>
-      <w:bookmarkStart w:id="1" w:name="_Toc6721738"/>
-      <w:r>
-        <w:t>6.1. Prerequisites</w:t>
-      </w:r>
-      <w:bookmarkEnd w:id="1"/>
+      <w:bookmarkStart w:id="2" w:name="_Toc6721738"/>
+      <w:bookmarkStart w:id="3" w:name="_Toc8367191"/>
+      <w:r>
+        <w:t>2</w:t>
+      </w:r>
+      <w:r>
+        <w:t>. Prerequisites</w:t>
+      </w:r>
+      <w:bookmarkEnd w:id="2"/>
+      <w:bookmarkEnd w:id="3"/>
     </w:p>
     <w:p>
       <w:r>
@@ -130,7 +1234,7 @@
       <w:r>
         <w:t xml:space="preserve">Both Java and R language could be freely downloaded and installed. The Java language downloads are available on </w:t>
       </w:r>
-      <w:hyperlink r:id="rId5" w:history="1">
+      <w:hyperlink r:id="rId8" w:history="1">
         <w:r>
           <w:rPr>
             <w:rStyle w:val="Hyperlink"/>
@@ -141,7 +1245,7 @@
       <w:r>
         <w:t xml:space="preserve"> [accessed at April 2019]. The R language is available here: </w:t>
       </w:r>
-      <w:hyperlink r:id="rId6" w:history="1">
+      <w:hyperlink r:id="rId9" w:history="1">
         <w:r>
           <w:rPr>
             <w:rStyle w:val="Hyperlink"/>
@@ -157,7 +1261,7 @@
       <w:r>
         <w:t xml:space="preserve">After installation, directories with binaries of Java and R language should be available on Path environment variable. This page </w:t>
       </w:r>
-      <w:hyperlink r:id="rId7" w:history="1">
+      <w:hyperlink r:id="rId10" w:history="1">
         <w:r>
           <w:rPr>
             <w:rStyle w:val="Hyperlink"/>
@@ -193,7 +1297,13 @@
       </w:r>
       <w:proofErr w:type="spellEnd"/>
       <w:r>
-        <w:t xml:space="preserve"> + R on keyboard. Run dialog window should appear (Figure 8.). </w:t>
+        <w:t xml:space="preserve"> + R on keyboard. Run dialog window should appear (Figure </w:t>
+      </w:r>
+      <w:r>
+        <w:t>1</w:t>
+      </w:r>
+      <w:r>
+        <w:t xml:space="preserve">). </w:t>
       </w:r>
     </w:p>
     <w:p>
@@ -215,7 +1325,13 @@
       </w:r>
       <w:proofErr w:type="spellEnd"/>
       <w:r>
-        <w:t>” and press Enter. System command line should appear (Figure 9.).</w:t>
+        <w:t xml:space="preserve">” and press Enter. System command line should appear (Figure </w:t>
+      </w:r>
+      <w:r>
+        <w:t>2</w:t>
+      </w:r>
+      <w:r>
+        <w:t>).</w:t>
       </w:r>
     </w:p>
     <w:p>
@@ -237,9 +1353,26 @@
       </w:r>
       <w:proofErr w:type="spellEnd"/>
       <w:r>
-        <w:t xml:space="preserve"> --version” and then “java -version”. Both commands should end up successfully by replying its product version (Figure 9.).</w:t>
-      </w:r>
-    </w:p>
+        <w:t xml:space="preserve"> --version” and then “java -version”. Both commands should end up successfully by replying its product version (Figure </w:t>
+      </w:r>
+      <w:r>
+        <w:t>2</w:t>
+      </w:r>
+      <w:r>
+        <w:t>).</w:t>
+      </w:r>
+    </w:p>
+    <w:p>
+      <w:pPr>
+        <w:rPr>
+          <w:sz w:val="24"/>
+        </w:rPr>
+      </w:pPr>
+      <w:r>
+        <w:br w:type="page"/>
+      </w:r>
+    </w:p>
+    <w:p/>
     <w:p>
       <w:pPr>
         <w:jc w:val="center"/>
@@ -264,7 +1397,7 @@
                     <pic:cNvPicPr/>
                   </pic:nvPicPr>
                   <pic:blipFill>
-                    <a:blip r:embed="rId8"/>
+                    <a:blip r:embed="rId11"/>
                     <a:stretch>
                       <a:fillRect/>
                     </a:stretch>
@@ -290,7 +1423,13 @@
         <w:jc w:val="center"/>
       </w:pPr>
       <w:r>
-        <w:t>Figure 8.</w:t>
+        <w:t xml:space="preserve">Figure </w:t>
+      </w:r>
+      <w:r>
+        <w:t>1</w:t>
+      </w:r>
+      <w:r>
+        <w:t>.</w:t>
       </w:r>
     </w:p>
     <w:p>
@@ -315,7 +1454,6 @@
         <w:rPr>
           <w:noProof/>
         </w:rPr>
-        <w:lastRenderedPageBreak/>
         <w:drawing>
           <wp:inline distT="0" distB="0" distL="0" distR="0" wp14:anchorId="2E016256" wp14:editId="062654EA">
             <wp:extent cx="5943600" cy="3046095"/>
@@ -332,7 +1470,7 @@
                     <pic:cNvPicPr/>
                   </pic:nvPicPr>
                   <pic:blipFill>
-                    <a:blip r:embed="rId9"/>
+                    <a:blip r:embed="rId12"/>
                     <a:stretch>
                       <a:fillRect/>
                     </a:stretch>
@@ -358,19 +1496,30 @@
         <w:jc w:val="center"/>
       </w:pPr>
       <w:r>
-        <w:t>Figure 9.</w:t>
-      </w:r>
-    </w:p>
-    <w:p>
-      <w:pPr>
-        <w:pStyle w:val="Heading3"/>
+        <w:t xml:space="preserve">Figure </w:t>
+      </w:r>
+      <w:r>
+        <w:t>2</w:t>
+      </w:r>
+      <w:r>
+        <w:t>.</w:t>
+      </w:r>
+    </w:p>
+    <w:p>
+      <w:pPr>
+        <w:pStyle w:val="Heading2"/>
         <w:bidi w:val="0"/>
       </w:pPr>
-      <w:bookmarkStart w:id="2" w:name="_Toc6721739"/>
-      <w:r>
-        <w:t>6.1.1. R Language Libraries</w:t>
-      </w:r>
-      <w:bookmarkEnd w:id="2"/>
+      <w:bookmarkStart w:id="4" w:name="_Toc6721739"/>
+      <w:bookmarkStart w:id="5" w:name="_Toc8367192"/>
+      <w:r>
+        <w:t>2</w:t>
+      </w:r>
+      <w:r>
+        <w:t>.1. R Language Libraries</w:t>
+      </w:r>
+      <w:bookmarkEnd w:id="4"/>
+      <w:bookmarkEnd w:id="5"/>
     </w:p>
     <w:p>
       <w:r>
@@ -423,6 +1572,7 @@
         <w:bidi w:val="0"/>
       </w:pPr>
       <w:r>
+        <w:lastRenderedPageBreak/>
         <w:t xml:space="preserve">Press </w:t>
       </w:r>
       <w:proofErr w:type="spellStart"/>
@@ -452,7 +1602,13 @@
       </w:r>
       <w:proofErr w:type="spellEnd"/>
       <w:r>
-        <w:t>” and press enter. R GUI client should appear (Figure 10).</w:t>
+        <w:t xml:space="preserve">” and press enter. R GUI client should appear (Figure </w:t>
+      </w:r>
+      <w:r>
+        <w:t>3</w:t>
+      </w:r>
+      <w:r>
+        <w:t>).</w:t>
       </w:r>
     </w:p>
     <w:p>
@@ -476,7 +1632,6 @@
         <w:rPr>
           <w:noProof/>
         </w:rPr>
-        <w:lastRenderedPageBreak/>
         <w:drawing>
           <wp:inline distT="0" distB="0" distL="0" distR="0" wp14:anchorId="0794360E" wp14:editId="5BEA6E88">
             <wp:extent cx="5943600" cy="3250565"/>
@@ -493,7 +1648,7 @@
                     <pic:cNvPicPr/>
                   </pic:nvPicPr>
                   <pic:blipFill>
-                    <a:blip r:embed="rId10"/>
+                    <a:blip r:embed="rId13"/>
                     <a:stretch>
                       <a:fillRect/>
                     </a:stretch>
@@ -519,20 +1674,31 @@
         <w:jc w:val="center"/>
       </w:pPr>
       <w:r>
-        <w:t>Figure 10.</w:t>
+        <w:t xml:space="preserve">Figure </w:t>
+      </w:r>
+      <w:r>
+        <w:t>3</w:t>
+      </w:r>
+      <w:r>
+        <w:t>.</w:t>
       </w:r>
     </w:p>
     <w:p/>
     <w:p>
       <w:pPr>
-        <w:pStyle w:val="Heading2"/>
+        <w:pStyle w:val="Heading1"/>
         <w:bidi w:val="0"/>
       </w:pPr>
-      <w:bookmarkStart w:id="3" w:name="_Toc6721740"/>
-      <w:r>
-        <w:t>6.2. Installation &amp; Execution</w:t>
-      </w:r>
-      <w:bookmarkEnd w:id="3"/>
+      <w:bookmarkStart w:id="6" w:name="_Toc6721740"/>
+      <w:bookmarkStart w:id="7" w:name="_Toc8367193"/>
+      <w:r>
+        <w:t>3</w:t>
+      </w:r>
+      <w:r>
+        <w:t>. Installation &amp; Execution</w:t>
+      </w:r>
+      <w:bookmarkEnd w:id="6"/>
+      <w:bookmarkEnd w:id="7"/>
     </w:p>
     <w:p>
       <w:r>
@@ -549,7 +1715,13 @@
         <w:bidi w:val="0"/>
       </w:pPr>
       <w:r>
-        <w:t>Copy the artifact into the desirable directory (to not mix things together we assume that the directory is initially empty – Figure 11.)</w:t>
+        <w:t xml:space="preserve">Copy the artifact into the desirable directory (to not mix things together we assume that the directory is initially empty – Figure </w:t>
+      </w:r>
+      <w:r>
+        <w:t>4</w:t>
+      </w:r>
+      <w:r>
+        <w:t>)</w:t>
       </w:r>
     </w:p>
     <w:p>
@@ -562,7 +1734,13 @@
         <w:bidi w:val="0"/>
       </w:pPr>
       <w:r>
-        <w:t>Double-click on the artifact (correct Java installation should register handler for running jar files in Windows OS Explorer). The main platform window should open (Figure 12).</w:t>
+        <w:t xml:space="preserve">Double-click on the artifact (correct Java installation should register handler for running jar files in Windows OS Explorer). The main platform window should open (Figure </w:t>
+      </w:r>
+      <w:r>
+        <w:t>5</w:t>
+      </w:r>
+      <w:r>
+        <w:t>).</w:t>
       </w:r>
     </w:p>
     <w:p>
@@ -592,7 +1770,7 @@
                     </pic:cNvPicPr>
                   </pic:nvPicPr>
                   <pic:blipFill>
-                    <a:blip r:embed="rId11">
+                    <a:blip r:embed="rId14">
                       <a:extLst>
                         <a:ext uri="{28A0092B-C50C-407E-A947-70E740481C1C}">
                           <a14:useLocalDpi xmlns:a14="http://schemas.microsoft.com/office/drawing/2010/main" val="0"/>
@@ -629,7 +1807,13 @@
         <w:jc w:val="center"/>
       </w:pPr>
       <w:r>
-        <w:t>Figure 11.</w:t>
+        <w:t xml:space="preserve">Figure </w:t>
+      </w:r>
+      <w:r>
+        <w:t>4</w:t>
+      </w:r>
+      <w:r>
+        <w:t>.</w:t>
       </w:r>
     </w:p>
     <w:p>
@@ -656,7 +1840,7 @@
                     <pic:cNvPicPr/>
                   </pic:nvPicPr>
                   <pic:blipFill>
-                    <a:blip r:embed="rId12"/>
+                    <a:blip r:embed="rId15"/>
                     <a:stretch>
                       <a:fillRect/>
                     </a:stretch>
@@ -682,19 +1866,30 @@
         <w:jc w:val="center"/>
       </w:pPr>
       <w:r>
-        <w:t>Figure 12.</w:t>
-      </w:r>
-    </w:p>
-    <w:p>
-      <w:pPr>
-        <w:pStyle w:val="Heading3"/>
+        <w:t xml:space="preserve">Figure </w:t>
+      </w:r>
+      <w:r>
+        <w:t>5</w:t>
+      </w:r>
+      <w:r>
+        <w:t>.</w:t>
+      </w:r>
+    </w:p>
+    <w:p>
+      <w:pPr>
+        <w:pStyle w:val="Heading2"/>
         <w:bidi w:val="0"/>
       </w:pPr>
-      <w:bookmarkStart w:id="4" w:name="_Toc6721741"/>
-      <w:r>
-        <w:t>6.2.1. Error Analyzing – Technical Notes</w:t>
-      </w:r>
-      <w:bookmarkEnd w:id="4"/>
+      <w:bookmarkStart w:id="8" w:name="_Toc6721741"/>
+      <w:bookmarkStart w:id="9" w:name="_Toc8367194"/>
+      <w:r>
+        <w:t>3</w:t>
+      </w:r>
+      <w:r>
+        <w:t>.1. Error Analyzing – Technical Notes</w:t>
+      </w:r>
+      <w:bookmarkEnd w:id="8"/>
+      <w:bookmarkEnd w:id="9"/>
     </w:p>
     <w:p>
       <w:r>
@@ -754,7 +1949,25 @@
     </w:p>
     <w:p>
       <w:r>
-        <w:t>The SLF4J within current configuration prints into the standard output only (output error stream of process). This is by design – the program now is not a long running server process. If one will change the code to run under server logger configuration for her will be correct bundling SLF4J with an appropriate configured logger. Secondly, one can run the client either with redirected output or just printing into console. (Console output could be achieved by executing uber jar from the console. Figure 13 shows how to run the command line with Windows explorer, Figure 14 depicts how the command to run from console (“java -jar”). Figure 15 shows the state of console after running.)</w:t>
+        <w:t xml:space="preserve">The SLF4J within current configuration prints into the standard output only (output error stream of process). This is by design – the program now is not a long running server process. If one will change the code to run under server logger configuration for her will be correct bundling SLF4J with an appropriate configured logger. Secondly, one can run the client either with redirected output or just printing into console. (Console output could be achieved by executing uber jar from the console. Figure </w:t>
+      </w:r>
+      <w:r>
+        <w:t>6</w:t>
+      </w:r>
+      <w:r>
+        <w:t xml:space="preserve"> shows how to run the command line with Windows explorer, Figure </w:t>
+      </w:r>
+      <w:r>
+        <w:t>7</w:t>
+      </w:r>
+      <w:r>
+        <w:t xml:space="preserve"> depicts how the command to run from console (“java -jar”). Figure </w:t>
+      </w:r>
+      <w:r>
+        <w:t>8</w:t>
+      </w:r>
+      <w:r>
+        <w:t xml:space="preserve"> shows the state of console after running.)</w:t>
       </w:r>
     </w:p>
     <w:p>
@@ -781,7 +1994,7 @@
                     <pic:cNvPicPr/>
                   </pic:nvPicPr>
                   <pic:blipFill>
-                    <a:blip r:embed="rId13"/>
+                    <a:blip r:embed="rId16"/>
                     <a:stretch>
                       <a:fillRect/>
                     </a:stretch>
@@ -807,7 +2020,13 @@
         <w:jc w:val="center"/>
       </w:pPr>
       <w:r>
-        <w:t>Figure 13.</w:t>
+        <w:t xml:space="preserve">Figure </w:t>
+      </w:r>
+      <w:r>
+        <w:t>6</w:t>
+      </w:r>
+      <w:r>
+        <w:t>.</w:t>
       </w:r>
     </w:p>
     <w:p>
@@ -835,7 +2054,7 @@
                     <pic:cNvPicPr/>
                   </pic:nvPicPr>
                   <pic:blipFill>
-                    <a:blip r:embed="rId14"/>
+                    <a:blip r:embed="rId17"/>
                     <a:stretch>
                       <a:fillRect/>
                     </a:stretch>
@@ -861,7 +2080,13 @@
         <w:jc w:val="center"/>
       </w:pPr>
       <w:r>
-        <w:t>Figure 14.</w:t>
+        <w:t xml:space="preserve">Figure </w:t>
+      </w:r>
+      <w:r>
+        <w:t>7</w:t>
+      </w:r>
+      <w:r>
+        <w:t>.</w:t>
       </w:r>
     </w:p>
     <w:p>
@@ -888,7 +2113,7 @@
                     <pic:cNvPicPr/>
                   </pic:nvPicPr>
                   <pic:blipFill>
-                    <a:blip r:embed="rId15"/>
+                    <a:blip r:embed="rId18"/>
                     <a:stretch>
                       <a:fillRect/>
                     </a:stretch>
@@ -914,19 +2139,30 @@
         <w:jc w:val="center"/>
       </w:pPr>
       <w:r>
-        <w:t>Figure 15.</w:t>
-      </w:r>
-    </w:p>
-    <w:p>
-      <w:pPr>
-        <w:pStyle w:val="Heading3"/>
+        <w:t xml:space="preserve">Figure </w:t>
+      </w:r>
+      <w:r>
+        <w:t>8</w:t>
+      </w:r>
+      <w:r>
+        <w:t>.</w:t>
+      </w:r>
+    </w:p>
+    <w:p>
+      <w:pPr>
+        <w:pStyle w:val="Heading2"/>
         <w:bidi w:val="0"/>
       </w:pPr>
-      <w:bookmarkStart w:id="5" w:name="_Toc6721742"/>
-      <w:r>
-        <w:t>6.2.2. Source Code Compilation – Advanced</w:t>
-      </w:r>
-      <w:bookmarkEnd w:id="5"/>
+      <w:bookmarkStart w:id="10" w:name="_Toc6721742"/>
+      <w:bookmarkStart w:id="11" w:name="_Toc8367195"/>
+      <w:r>
+        <w:t>3</w:t>
+      </w:r>
+      <w:r>
+        <w:t>.2. Source Code Compilation – Advanced</w:t>
+      </w:r>
+      <w:bookmarkEnd w:id="10"/>
+      <w:bookmarkEnd w:id="11"/>
     </w:p>
     <w:p>
       <w:r>
@@ -951,7 +2187,7 @@
         <w:lastRenderedPageBreak/>
         <w:t xml:space="preserve">JDK of version 8 is installed. If not, it may be downloaded from </w:t>
       </w:r>
-      <w:hyperlink r:id="rId16" w:history="1">
+      <w:hyperlink r:id="rId19" w:history="1">
         <w:r>
           <w:rPr>
             <w:rStyle w:val="Hyperlink"/>
@@ -972,7 +2208,7 @@
       <w:r>
         <w:t xml:space="preserve">Maven build system is installed. If not, it may be downloaded from </w:t>
       </w:r>
-      <w:hyperlink r:id="rId17" w:history="1">
+      <w:hyperlink r:id="rId20" w:history="1">
         <w:r>
           <w:rPr>
             <w:rStyle w:val="Hyperlink"/>
@@ -996,7 +2232,7 @@
       <w:r>
         <w:t xml:space="preserve">Git SCM is installed. If not, it may be downloaded from </w:t>
       </w:r>
-      <w:hyperlink r:id="rId18" w:history="1">
+      <w:hyperlink r:id="rId21" w:history="1">
         <w:r>
           <w:rPr>
             <w:rStyle w:val="Hyperlink"/>
@@ -1017,7 +2253,7 @@
       <w:r>
         <w:t xml:space="preserve">The source code is located at </w:t>
       </w:r>
-      <w:hyperlink r:id="rId19" w:history="1">
+      <w:hyperlink r:id="rId22" w:history="1">
         <w:r>
           <w:rPr>
             <w:rStyle w:val="Hyperlink"/>
@@ -1160,14 +2396,19 @@
     </w:p>
     <w:p>
       <w:pPr>
-        <w:pStyle w:val="Heading2"/>
+        <w:pStyle w:val="Heading1"/>
         <w:bidi w:val="0"/>
       </w:pPr>
-      <w:bookmarkStart w:id="6" w:name="_Toc6721743"/>
-      <w:r>
-        <w:t>6.3. Input Preparation</w:t>
-      </w:r>
-      <w:bookmarkEnd w:id="6"/>
+      <w:bookmarkStart w:id="12" w:name="_Toc6721743"/>
+      <w:bookmarkStart w:id="13" w:name="_Toc8367196"/>
+      <w:r>
+        <w:t>4</w:t>
+      </w:r>
+      <w:r>
+        <w:t>. Input Preparation</w:t>
+      </w:r>
+      <w:bookmarkEnd w:id="12"/>
+      <w:bookmarkEnd w:id="13"/>
     </w:p>
     <w:p>
       <w:r>
@@ -1327,18 +2568,32 @@
     </w:p>
     <w:p>
       <w:pPr>
-        <w:pStyle w:val="Heading2"/>
+        <w:pStyle w:val="Heading1"/>
         <w:bidi w:val="0"/>
       </w:pPr>
-      <w:bookmarkStart w:id="7" w:name="_Toc6721744"/>
-      <w:r>
-        <w:t>6.4. Running Metrics Evaluation</w:t>
-      </w:r>
-      <w:bookmarkEnd w:id="7"/>
-    </w:p>
-    <w:p>
-      <w:r>
-        <w:t>Once the GUI client of the platform is running (Figure 12) and input is prepared the platform is ready to run metrics. The screen is divided into two main functionalities (which is represented by list on the left side):</w:t>
+      <w:bookmarkStart w:id="14" w:name="_Toc6721744"/>
+      <w:bookmarkStart w:id="15" w:name="_Toc8367197"/>
+      <w:r>
+        <w:rPr>
+          <w:rStyle w:val="Heading1Char"/>
+        </w:rPr>
+        <w:t>5</w:t>
+      </w:r>
+      <w:r>
+        <w:t>. Running Metrics Evaluation</w:t>
+      </w:r>
+      <w:bookmarkEnd w:id="14"/>
+      <w:bookmarkEnd w:id="15"/>
+    </w:p>
+    <w:p>
+      <w:r>
+        <w:t xml:space="preserve">Once the GUI client of the platform is running (Figure </w:t>
+      </w:r>
+      <w:r>
+        <w:t>5</w:t>
+      </w:r>
+      <w:r>
+        <w:t>) and input is prepared the platform is ready to run metrics. The screen is divided into two main functionalities (which is represented by list on the left side):</w:t>
       </w:r>
     </w:p>
     <w:p>
@@ -1487,7 +2742,13 @@
     </w:p>
     <w:p>
       <w:r>
-        <w:t>In addition, the text preprocessing could be controlled from the “Text Preprocessing” section. Possible configuration of all available metrics is depicted in Figure 16.</w:t>
+        <w:t xml:space="preserve">In addition, the text preprocessing could be controlled from the “Text Preprocessing” section. Possible configuration of all available metrics is depicted in Figure </w:t>
+      </w:r>
+      <w:r>
+        <w:t>8</w:t>
+      </w:r>
+      <w:r>
+        <w:t>.</w:t>
       </w:r>
     </w:p>
     <w:p>
@@ -1515,7 +2776,7 @@
                     <pic:cNvPicPr/>
                   </pic:nvPicPr>
                   <pic:blipFill>
-                    <a:blip r:embed="rId20"/>
+                    <a:blip r:embed="rId23"/>
                     <a:stretch>
                       <a:fillRect/>
                     </a:stretch>
@@ -1541,7 +2802,13 @@
         <w:jc w:val="center"/>
       </w:pPr>
       <w:r>
-        <w:t>Figure 16.</w:t>
+        <w:t xml:space="preserve">Figure </w:t>
+      </w:r>
+      <w:r>
+        <w:t>8</w:t>
+      </w:r>
+      <w:r>
+        <w:t>.</w:t>
       </w:r>
     </w:p>
     <w:p>
@@ -1609,7 +2876,19 @@
         <w:t>category01_M000_elena_topics_readability</w:t>
       </w:r>
       <w:r>
-        <w:t>.csv”. In addition, there will be “reduced” directory under results. The purpose of this directory is to include for some metrics “reduced” values (i.e. calculated from the whole or part of metrics’ set results – explained in ‘Concurrency’ section). Figure 17 and 18 show the “result” and “reduced” directories accordingly.</w:t>
+        <w:t xml:space="preserve">.csv”. In addition, there will be “reduced” directory under results. The purpose of this directory is to include for some metrics “reduced” values (i.e. calculated from the whole or part of metrics’ set results – explained in ‘Concurrency’ section). Figure </w:t>
+      </w:r>
+      <w:r>
+        <w:t>9</w:t>
+      </w:r>
+      <w:r>
+        <w:t xml:space="preserve"> and 1</w:t>
+      </w:r>
+      <w:r>
+        <w:t>0</w:t>
+      </w:r>
+      <w:r>
+        <w:t xml:space="preserve"> show the “result” and “reduced” directories accordingly.</w:t>
       </w:r>
     </w:p>
     <w:p>
@@ -1637,7 +2916,7 @@
                     <pic:cNvPicPr/>
                   </pic:nvPicPr>
                   <pic:blipFill>
-                    <a:blip r:embed="rId21"/>
+                    <a:blip r:embed="rId24"/>
                     <a:stretch>
                       <a:fillRect/>
                     </a:stretch>
@@ -1663,7 +2942,13 @@
         <w:jc w:val="center"/>
       </w:pPr>
       <w:r>
-        <w:t>Figure 17.</w:t>
+        <w:t xml:space="preserve">Figure </w:t>
+      </w:r>
+      <w:r>
+        <w:t>9</w:t>
+      </w:r>
+      <w:r>
+        <w:t>.</w:t>
       </w:r>
     </w:p>
     <w:p>
@@ -1690,7 +2975,7 @@
                     <pic:cNvPicPr/>
                   </pic:nvPicPr>
                   <pic:blipFill>
-                    <a:blip r:embed="rId22"/>
+                    <a:blip r:embed="rId25"/>
                     <a:stretch>
                       <a:fillRect/>
                     </a:stretch>
@@ -1716,19 +3001,27 @@
         <w:jc w:val="center"/>
       </w:pPr>
       <w:r>
-        <w:t>Figure 18.</w:t>
-      </w:r>
-    </w:p>
-    <w:p>
-      <w:pPr>
-        <w:pStyle w:val="Heading2"/>
+        <w:t>Figure 1</w:t>
+      </w:r>
+      <w:r>
+        <w:t>0</w:t>
+      </w:r>
+      <w:r>
+        <w:t>.</w:t>
+      </w:r>
+    </w:p>
+    <w:p>
+      <w:pPr>
+        <w:pStyle w:val="Heading1"/>
         <w:bidi w:val="0"/>
       </w:pPr>
-      <w:bookmarkStart w:id="8" w:name="_Toc6721745"/>
-      <w:r>
-        <w:t>6.5. Analyzing Metric Results</w:t>
-      </w:r>
-      <w:bookmarkEnd w:id="8"/>
+      <w:bookmarkStart w:id="16" w:name="_Toc6721745"/>
+      <w:bookmarkStart w:id="17" w:name="_Toc8367198"/>
+      <w:r>
+        <w:t>6. Analyzing Metric Results</w:t>
+      </w:r>
+      <w:bookmarkEnd w:id="16"/>
+      <w:bookmarkEnd w:id="17"/>
     </w:p>
     <w:p>
       <w:r>
@@ -1736,7 +3029,13 @@
       </w:r>
       <w:r>
         <w:lastRenderedPageBreak/>
-        <w:t>understanding and analysis. The switch to result analyzing is available through the left list of main features. Once the user switched there the screen looks as on Figure 19.</w:t>
+        <w:t>understanding and analysis. The switch to result analyzing is available through the left list of main features. Once the user switched there the screen looks as on Figure 1</w:t>
+      </w:r>
+      <w:r>
+        <w:t>1</w:t>
+      </w:r>
+      <w:r>
+        <w:t>.</w:t>
       </w:r>
     </w:p>
     <w:p>
@@ -1763,7 +3062,7 @@
                     <pic:cNvPicPr/>
                   </pic:nvPicPr>
                   <pic:blipFill>
-                    <a:blip r:embed="rId23"/>
+                    <a:blip r:embed="rId26"/>
                     <a:stretch>
                       <a:fillRect/>
                     </a:stretch>
@@ -1789,7 +3088,13 @@
         <w:jc w:val="center"/>
       </w:pPr>
       <w:r>
-        <w:t>Figure 19.</w:t>
+        <w:t>Figure 1</w:t>
+      </w:r>
+      <w:r>
+        <w:t>1</w:t>
+      </w:r>
+      <w:r>
+        <w:t>.</w:t>
       </w:r>
     </w:p>
     <w:p>
@@ -1799,7 +3104,36 @@
     </w:p>
     <w:p>
       <w:r>
-        <w:t>Once the “result” directory is chosen the system load and parses the available metrics. The system builds dynamically the screen according to available metrics. For example, if all metrics are chosen (Figure 16) the result will be as on Figures 20 and 21 (it is the same screen in two different scrollbar positions).</w:t>
+        <w:t xml:space="preserve">Once the “result” directory is chosen the system load and parses the available metrics. The system builds dynamically the screen according to available metrics. For example, if all metrics </w:t>
+      </w:r>
+      <w:r>
+        <w:t>were</w:t>
+      </w:r>
+      <w:r>
+        <w:t xml:space="preserve"> chosen</w:t>
+      </w:r>
+      <w:bookmarkStart w:id="18" w:name="_GoBack"/>
+      <w:bookmarkEnd w:id="18"/>
+      <w:r>
+        <w:t xml:space="preserve"> (Figure </w:t>
+      </w:r>
+      <w:r>
+        <w:t>8</w:t>
+      </w:r>
+      <w:r>
+        <w:t xml:space="preserve">) the result will be as on Figures </w:t>
+      </w:r>
+      <w:r>
+        <w:t>12</w:t>
+      </w:r>
+      <w:r>
+        <w:t xml:space="preserve"> and </w:t>
+      </w:r>
+      <w:r>
+        <w:t xml:space="preserve">13 </w:t>
+      </w:r>
+      <w:r>
+        <w:t>(it is the same screen in two different scrollbar positions).</w:t>
       </w:r>
     </w:p>
     <w:p>
@@ -1827,7 +3161,7 @@
                     <pic:cNvPicPr/>
                   </pic:nvPicPr>
                   <pic:blipFill>
-                    <a:blip r:embed="rId24"/>
+                    <a:blip r:embed="rId27"/>
                     <a:stretch>
                       <a:fillRect/>
                     </a:stretch>
@@ -1853,7 +3187,13 @@
         <w:jc w:val="center"/>
       </w:pPr>
       <w:r>
-        <w:t>Figure 20.</w:t>
+        <w:t xml:space="preserve">Figure </w:t>
+      </w:r>
+      <w:r>
+        <w:t>12</w:t>
+      </w:r>
+      <w:r>
+        <w:t>.</w:t>
       </w:r>
     </w:p>
     <w:p>
@@ -1880,7 +3220,7 @@
                     <pic:cNvPicPr/>
                   </pic:nvPicPr>
                   <pic:blipFill>
-                    <a:blip r:embed="rId25"/>
+                    <a:blip r:embed="rId28"/>
                     <a:stretch>
                       <a:fillRect/>
                     </a:stretch>
@@ -1906,7 +3246,13 @@
         <w:jc w:val="center"/>
       </w:pPr>
       <w:r>
-        <w:t>Figure 21.</w:t>
+        <w:t xml:space="preserve">Figure </w:t>
+      </w:r>
+      <w:r>
+        <w:t>13</w:t>
+      </w:r>
+      <w:r>
+        <w:t>.</w:t>
       </w:r>
     </w:p>
     <w:p>
@@ -1916,15 +3262,20 @@
     </w:p>
     <w:p>
       <w:pPr>
-        <w:pStyle w:val="Heading3"/>
+        <w:pStyle w:val="Heading2"/>
         <w:bidi w:val="0"/>
       </w:pPr>
-      <w:bookmarkStart w:id="9" w:name="_Toc6721746"/>
+      <w:bookmarkStart w:id="19" w:name="_Toc6721746"/>
+      <w:bookmarkStart w:id="20" w:name="_Toc8367199"/>
       <w:r>
         <w:lastRenderedPageBreak/>
-        <w:t>6.5.1. Analyzing Screen Sections – Overview</w:t>
-      </w:r>
-      <w:bookmarkEnd w:id="9"/>
+        <w:t>6</w:t>
+      </w:r>
+      <w:r>
+        <w:t>.1. Analyzing Screen Sections – Overview</w:t>
+      </w:r>
+      <w:bookmarkEnd w:id="19"/>
+      <w:bookmarkEnd w:id="20"/>
     </w:p>
     <w:p>
       <w:r>
@@ -1980,14 +3331,16 @@
     </w:p>
     <w:p>
       <w:pPr>
-        <w:pStyle w:val="Heading3"/>
+        <w:pStyle w:val="Heading2"/>
         <w:bidi w:val="0"/>
       </w:pPr>
-      <w:bookmarkStart w:id="10" w:name="_Toc6721747"/>
-      <w:r>
-        <w:t>6.5.2. System Section</w:t>
-      </w:r>
-      <w:bookmarkEnd w:id="10"/>
+      <w:bookmarkStart w:id="21" w:name="_Toc6721747"/>
+      <w:bookmarkStart w:id="22" w:name="_Toc8367200"/>
+      <w:r>
+        <w:t>6.2. System Section</w:t>
+      </w:r>
+      <w:bookmarkEnd w:id="21"/>
+      <w:bookmarkEnd w:id="22"/>
     </w:p>
     <w:p>
       <w:r>
@@ -2375,7 +3728,7 @@
                     <pic:cNvPicPr/>
                   </pic:nvPicPr>
                   <pic:blipFill>
-                    <a:blip r:embed="rId26"/>
+                    <a:blip r:embed="rId29"/>
                     <a:stretch>
                       <a:fillRect/>
                     </a:stretch>
@@ -2428,7 +3781,7 @@
                     <pic:cNvPicPr/>
                   </pic:nvPicPr>
                   <pic:blipFill>
-                    <a:blip r:embed="rId27"/>
+                    <a:blip r:embed="rId30"/>
                     <a:stretch>
                       <a:fillRect/>
                     </a:stretch>
@@ -2481,7 +3834,7 @@
                     <pic:cNvPicPr/>
                   </pic:nvPicPr>
                   <pic:blipFill>
-                    <a:blip r:embed="rId28"/>
+                    <a:blip r:embed="rId31"/>
                     <a:stretch>
                       <a:fillRect/>
                     </a:stretch>
@@ -2535,7 +3888,7 @@
                     <pic:cNvPicPr/>
                   </pic:nvPicPr>
                   <pic:blipFill>
-                    <a:blip r:embed="rId29"/>
+                    <a:blip r:embed="rId32"/>
                     <a:stretch>
                       <a:fillRect/>
                     </a:stretch>
@@ -2588,7 +3941,7 @@
                     <pic:cNvPicPr/>
                   </pic:nvPicPr>
                   <pic:blipFill>
-                    <a:blip r:embed="rId30"/>
+                    <a:blip r:embed="rId33"/>
                     <a:stretch>
                       <a:fillRect/>
                     </a:stretch>
@@ -2642,7 +3995,7 @@
                     <pic:cNvPicPr/>
                   </pic:nvPicPr>
                   <pic:blipFill>
-                    <a:blip r:embed="rId31"/>
+                    <a:blip r:embed="rId34"/>
                     <a:stretch>
                       <a:fillRect/>
                     </a:stretch>
@@ -2674,14 +4027,16 @@
     <w:p/>
     <w:p>
       <w:pPr>
-        <w:pStyle w:val="Heading3"/>
+        <w:pStyle w:val="Heading2"/>
         <w:bidi w:val="0"/>
       </w:pPr>
-      <w:bookmarkStart w:id="11" w:name="_Toc6721748"/>
-      <w:r>
-        <w:t>6.5.3. Notched Box Graph</w:t>
-      </w:r>
-      <w:bookmarkEnd w:id="11"/>
+      <w:bookmarkStart w:id="23" w:name="_Toc6721748"/>
+      <w:bookmarkStart w:id="24" w:name="_Toc8367201"/>
+      <w:r>
+        <w:t>6.3. Notched Box Graph</w:t>
+      </w:r>
+      <w:bookmarkEnd w:id="23"/>
+      <w:bookmarkEnd w:id="24"/>
     </w:p>
     <w:p>
       <w:r>
@@ -2706,12 +4061,7 @@
     </w:p>
     <w:p>
       <w:r>
-        <w:t>As well, we w</w:t>
-      </w:r>
-      <w:bookmarkStart w:id="12" w:name="_GoBack"/>
-      <w:bookmarkEnd w:id="12"/>
-      <w:r>
-        <w:t>ould like to combine the notched box plots with one dimensional jittered scatter plot. One dimensional jittered scatter plot nicely shows the data distribution. Combination with notched box plots (and HSD Test letter groups) might give a good statistical tool.</w:t>
+        <w:t>As well, we would like to combine the notched box plots with one dimensional jittered scatter plot. One dimensional jittered scatter plot nicely shows the data distribution. Combination with notched box plots (and HSD Test letter groups) might give a good statistical tool.</w:t>
       </w:r>
     </w:p>
     <w:p>
@@ -2744,7 +4094,7 @@
                     <pic:cNvPicPr/>
                   </pic:nvPicPr>
                   <pic:blipFill>
-                    <a:blip r:embed="rId32"/>
+                    <a:blip r:embed="rId35"/>
                     <a:stretch>
                       <a:fillRect/>
                     </a:stretch>
@@ -2797,7 +4147,7 @@
                     <pic:cNvPicPr/>
                   </pic:nvPicPr>
                   <pic:blipFill>
-                    <a:blip r:embed="rId33"/>
+                    <a:blip r:embed="rId36"/>
                     <a:stretch>
                       <a:fillRect/>
                     </a:stretch>
@@ -2851,7 +4201,7 @@
                     <pic:cNvPicPr/>
                   </pic:nvPicPr>
                   <pic:blipFill>
-                    <a:blip r:embed="rId34"/>
+                    <a:blip r:embed="rId37"/>
                     <a:stretch>
                       <a:fillRect/>
                     </a:stretch>
@@ -2904,7 +4254,7 @@
                     <pic:cNvPicPr/>
                   </pic:nvPicPr>
                   <pic:blipFill>
-                    <a:blip r:embed="rId35"/>
+                    <a:blip r:embed="rId38"/>
                     <a:stretch>
                       <a:fillRect/>
                     </a:stretch>
@@ -2970,14 +4320,16 @@
     </w:p>
     <w:p>
       <w:pPr>
-        <w:pStyle w:val="Heading3"/>
+        <w:pStyle w:val="Heading2"/>
         <w:bidi w:val="0"/>
       </w:pPr>
-      <w:bookmarkStart w:id="13" w:name="_Toc6721749"/>
-      <w:r>
-        <w:t>6.5.4. Topics Section</w:t>
-      </w:r>
-      <w:bookmarkEnd w:id="13"/>
+      <w:bookmarkStart w:id="25" w:name="_Toc6721749"/>
+      <w:bookmarkStart w:id="26" w:name="_Toc8367202"/>
+      <w:r>
+        <w:t>6.4. Topics Section</w:t>
+      </w:r>
+      <w:bookmarkEnd w:id="25"/>
+      <w:bookmarkEnd w:id="26"/>
     </w:p>
     <w:p>
       <w:r>
@@ -2994,14 +4346,16 @@
     </w:p>
     <w:p>
       <w:pPr>
-        <w:pStyle w:val="Heading3"/>
+        <w:pStyle w:val="Heading2"/>
         <w:bidi w:val="0"/>
       </w:pPr>
-      <w:bookmarkStart w:id="14" w:name="_Toc6721750"/>
-      <w:r>
-        <w:t>6.5.5. Metric Heat</w:t>
-      </w:r>
-      <w:bookmarkEnd w:id="14"/>
+      <w:bookmarkStart w:id="27" w:name="_Toc6721750"/>
+      <w:bookmarkStart w:id="28" w:name="_Toc8367203"/>
+      <w:r>
+        <w:t>6.5. Metric Heat</w:t>
+      </w:r>
+      <w:bookmarkEnd w:id="27"/>
+      <w:bookmarkEnd w:id="28"/>
     </w:p>
     <w:p>
       <w:r>
@@ -3183,7 +4537,7 @@
                     <pic:cNvPicPr/>
                   </pic:nvPicPr>
                   <pic:blipFill>
-                    <a:blip r:embed="rId36"/>
+                    <a:blip r:embed="rId39"/>
                     <a:stretch>
                       <a:fillRect/>
                     </a:stretch>
@@ -3237,7 +4591,7 @@
                     <pic:cNvPicPr/>
                   </pic:nvPicPr>
                   <pic:blipFill>
-                    <a:blip r:embed="rId37"/>
+                    <a:blip r:embed="rId40"/>
                     <a:stretch>
                       <a:fillRect/>
                     </a:stretch>
@@ -6918,33 +8272,140 @@
     </w:p>
     <w:p>
       <w:pPr>
-        <w:pStyle w:val="Heading3"/>
+        <w:pStyle w:val="Heading2"/>
         <w:bidi w:val="0"/>
       </w:pPr>
-      <w:bookmarkStart w:id="15" w:name="_Toc6721751"/>
-      <w:r>
-        <w:t>6.5.6. Result Actions</w:t>
-      </w:r>
-      <w:bookmarkEnd w:id="15"/>
-    </w:p>
-    <w:p>
-      <w:r>
-        <w:t xml:space="preserve">Certainly, we cannot cover all possible cases. From the one hand, the platform renders results in CSV files that are easy to use in both sheet program and programming language. From the other hand, for programming languages we think it is better to pass results in some well-known, aggregated and having wide usage format. ‘Result Actions’ sub section has two outputs: ‘Save Systems Averages’ and ‘Save All’. Both aggregates values in JSON format and save under the ‘result’ directory. The first saves only average values by summarizing system. The second one saves all aggregated values in one JSON file. The JSON file is pretty-printed which makes it understandable by human and easy to load by any modern </w:t>
+      <w:bookmarkStart w:id="29" w:name="_Toc6721751"/>
+      <w:bookmarkStart w:id="30" w:name="_Toc8367204"/>
+      <w:r>
+        <w:t>6.6. Result Actions</w:t>
+      </w:r>
+      <w:bookmarkEnd w:id="29"/>
+      <w:bookmarkEnd w:id="30"/>
+    </w:p>
+    <w:p>
+      <w:r>
+        <w:t xml:space="preserve">Certainly, we cannot cover all possible cases. From the one hand, the platform renders results in CSV files that are easy to use in both sheet program and programming language. From the other hand, for programming languages we think it is better to pass results in some well-known, aggregated and having wide usage format. ‘Result Actions’ sub section has two outputs: ‘Save Systems Averages’ and ‘Save All’. Both aggregates values in JSON format and save under the ‘result’ directory. The first saves only average values by summarizing system. The second one saves all aggregated values in one JSON file. The JSON </w:t>
       </w:r>
       <w:r>
         <w:lastRenderedPageBreak/>
-        <w:t>programming language. We think it should ease the work for one who wish to process results in his own way.</w:t>
+        <w:t>file is pretty-printed which makes it understandable by human and easy to load by any modern programming language. We think it should ease the work for one who wish to process results in his own way.</w:t>
       </w:r>
     </w:p>
     <w:p/>
     <w:sectPr>
+      <w:footerReference w:type="default" r:id="rId41"/>
       <w:pgSz w:w="12240" w:h="15840"/>
       <w:pgMar w:top="1440" w:right="1440" w:bottom="1440" w:left="1440" w:header="720" w:footer="720" w:gutter="0"/>
       <w:cols w:space="720"/>
+      <w:titlePg/>
       <w:docGrid w:linePitch="360"/>
     </w:sectPr>
   </w:body>
 </w:document>
+</file>
+
+<file path=word/endnotes.xml><?xml version="1.0" encoding="utf-8"?>
+<w:endnotes xmlns:wpc="http://schemas.microsoft.com/office/word/2010/wordprocessingCanvas" xmlns:cx="http://schemas.microsoft.com/office/drawing/2014/chartex" xmlns:cx1="http://schemas.microsoft.com/office/drawing/2015/9/8/chartex" xmlns:cx2="http://schemas.microsoft.com/office/drawing/2015/10/21/chartex" xmlns:cx3="http://schemas.microsoft.com/office/drawing/2016/5/9/chartex" xmlns:cx4="http://schemas.microsoft.com/office/drawing/2016/5/10/chartex" xmlns:cx5="http://schemas.microsoft.com/office/drawing/2016/5/11/chartex" xmlns:cx6="http://schemas.microsoft.com/office/drawing/2016/5/12/chartex" xmlns:cx7="http://schemas.microsoft.com/office/drawing/2016/5/13/chartex" xmlns:cx8="http://schemas.microsoft.com/office/drawing/2016/5/14/chartex" xmlns:mc="http://schemas.openxmlformats.org/markup-compatibility/2006" xmlns:aink="http://schemas.microsoft.com/office/drawing/2016/ink" xmlns:am3d="http://schemas.microsoft.com/office/drawing/2017/model3d" xmlns:o="urn:schemas-microsoft-com:office:office" xmlns:r="http://schemas.openxmlformats.org/officeDocument/2006/relationships" xmlns:m="http://schemas.openxmlformats.org/officeDocument/2006/math" xmlns:v="urn:schemas-microsoft-com:vml" xmlns:wp14="http://schemas.microsoft.com/office/word/2010/wordprocessingDrawing" xmlns:wp="http://schemas.openxmlformats.org/drawingml/2006/wordprocessingDrawing" xmlns:w10="urn:schemas-microsoft-com:office:word" xmlns:w="http://schemas.openxmlformats.org/wordprocessingml/2006/main" xmlns:w14="http://schemas.microsoft.com/office/word/2010/wordml" xmlns:w15="http://schemas.microsoft.com/office/word/2012/wordml" xmlns:w16cid="http://schemas.microsoft.com/office/word/2016/wordml/cid" xmlns:w16se="http://schemas.microsoft.com/office/word/2015/wordml/symex" xmlns:wpg="http://schemas.microsoft.com/office/word/2010/wordprocessingGroup" xmlns:wpi="http://schemas.microsoft.com/office/word/2010/wordprocessingInk" xmlns:wne="http://schemas.microsoft.com/office/word/2006/wordml" xmlns:wps="http://schemas.microsoft.com/office/word/2010/wordprocessingShape" mc:Ignorable="w14 w15 w16se w16cid wp14">
+  <w:endnote w:type="separator" w:id="-1">
+    <w:p>
+      <w:pPr>
+        <w:spacing w:after="0" w:line="240" w:lineRule="auto"/>
+      </w:pPr>
+      <w:r>
+        <w:separator/>
+      </w:r>
+    </w:p>
+  </w:endnote>
+  <w:endnote w:type="continuationSeparator" w:id="0">
+    <w:p>
+      <w:pPr>
+        <w:spacing w:after="0" w:line="240" w:lineRule="auto"/>
+      </w:pPr>
+      <w:r>
+        <w:continuationSeparator/>
+      </w:r>
+    </w:p>
+  </w:endnote>
+</w:endnotes>
+</file>
+
+<file path=word/footer1.xml><?xml version="1.0" encoding="utf-8"?>
+<w:ftr xmlns:wpc="http://schemas.microsoft.com/office/word/2010/wordprocessingCanvas" xmlns:cx="http://schemas.microsoft.com/office/drawing/2014/chartex" xmlns:cx1="http://schemas.microsoft.com/office/drawing/2015/9/8/chartex" xmlns:cx2="http://schemas.microsoft.com/office/drawing/2015/10/21/chartex" xmlns:cx3="http://schemas.microsoft.com/office/drawing/2016/5/9/chartex" xmlns:cx4="http://schemas.microsoft.com/office/drawing/2016/5/10/chartex" xmlns:cx5="http://schemas.microsoft.com/office/drawing/2016/5/11/chartex" xmlns:cx6="http://schemas.microsoft.com/office/drawing/2016/5/12/chartex" xmlns:cx7="http://schemas.microsoft.com/office/drawing/2016/5/13/chartex" xmlns:cx8="http://schemas.microsoft.com/office/drawing/2016/5/14/chartex" xmlns:mc="http://schemas.openxmlformats.org/markup-compatibility/2006" xmlns:aink="http://schemas.microsoft.com/office/drawing/2016/ink" xmlns:am3d="http://schemas.microsoft.com/office/drawing/2017/model3d" xmlns:o="urn:schemas-microsoft-com:office:office" xmlns:r="http://schemas.openxmlformats.org/officeDocument/2006/relationships" xmlns:m="http://schemas.openxmlformats.org/officeDocument/2006/math" xmlns:v="urn:schemas-microsoft-com:vml" xmlns:wp14="http://schemas.microsoft.com/office/word/2010/wordprocessingDrawing" xmlns:wp="http://schemas.openxmlformats.org/drawingml/2006/wordprocessingDrawing" xmlns:w10="urn:schemas-microsoft-com:office:word" xmlns:w="http://schemas.openxmlformats.org/wordprocessingml/2006/main" xmlns:w14="http://schemas.microsoft.com/office/word/2010/wordml" xmlns:w15="http://schemas.microsoft.com/office/word/2012/wordml" xmlns:w16cid="http://schemas.microsoft.com/office/word/2016/wordml/cid" xmlns:w16se="http://schemas.microsoft.com/office/word/2015/wordml/symex" xmlns:wpg="http://schemas.microsoft.com/office/word/2010/wordprocessingGroup" xmlns:wpi="http://schemas.microsoft.com/office/word/2010/wordprocessingInk" xmlns:wne="http://schemas.microsoft.com/office/word/2006/wordml" xmlns:wps="http://schemas.microsoft.com/office/word/2010/wordprocessingShape" mc:Ignorable="w14 w15 w16se w16cid wp14">
+  <w:sdt>
+    <w:sdtPr>
+      <w:id w:val="864480800"/>
+      <w:docPartObj>
+        <w:docPartGallery w:val="Page Numbers (Bottom of Page)"/>
+        <w:docPartUnique/>
+      </w:docPartObj>
+    </w:sdtPr>
+    <w:sdtEndPr>
+      <w:rPr>
+        <w:noProof/>
+      </w:rPr>
+    </w:sdtEndPr>
+    <w:sdtContent>
+      <w:p>
+        <w:pPr>
+          <w:pStyle w:val="Footer"/>
+          <w:jc w:val="center"/>
+        </w:pPr>
+        <w:r>
+          <w:fldChar w:fldCharType="begin"/>
+        </w:r>
+        <w:r>
+          <w:instrText xml:space="preserve"> PAGE   \* MERGEFORMAT </w:instrText>
+        </w:r>
+        <w:r>
+          <w:fldChar w:fldCharType="separate"/>
+        </w:r>
+        <w:r>
+          <w:rPr>
+            <w:noProof/>
+          </w:rPr>
+          <w:t>2</w:t>
+        </w:r>
+        <w:r>
+          <w:rPr>
+            <w:noProof/>
+          </w:rPr>
+          <w:fldChar w:fldCharType="end"/>
+        </w:r>
+      </w:p>
+    </w:sdtContent>
+  </w:sdt>
+  <w:p>
+    <w:pPr>
+      <w:pStyle w:val="Footer"/>
+    </w:pPr>
+  </w:p>
+</w:ftr>
+</file>
+
+<file path=word/footnotes.xml><?xml version="1.0" encoding="utf-8"?>
+<w:footnotes xmlns:wpc="http://schemas.microsoft.com/office/word/2010/wordprocessingCanvas" xmlns:cx="http://schemas.microsoft.com/office/drawing/2014/chartex" xmlns:cx1="http://schemas.microsoft.com/office/drawing/2015/9/8/chartex" xmlns:cx2="http://schemas.microsoft.com/office/drawing/2015/10/21/chartex" xmlns:cx3="http://schemas.microsoft.com/office/drawing/2016/5/9/chartex" xmlns:cx4="http://schemas.microsoft.com/office/drawing/2016/5/10/chartex" xmlns:cx5="http://schemas.microsoft.com/office/drawing/2016/5/11/chartex" xmlns:cx6="http://schemas.microsoft.com/office/drawing/2016/5/12/chartex" xmlns:cx7="http://schemas.microsoft.com/office/drawing/2016/5/13/chartex" xmlns:cx8="http://schemas.microsoft.com/office/drawing/2016/5/14/chartex" xmlns:mc="http://schemas.openxmlformats.org/markup-compatibility/2006" xmlns:aink="http://schemas.microsoft.com/office/drawing/2016/ink" xmlns:am3d="http://schemas.microsoft.com/office/drawing/2017/model3d" xmlns:o="urn:schemas-microsoft-com:office:office" xmlns:r="http://schemas.openxmlformats.org/officeDocument/2006/relationships" xmlns:m="http://schemas.openxmlformats.org/officeDocument/2006/math" xmlns:v="urn:schemas-microsoft-com:vml" xmlns:wp14="http://schemas.microsoft.com/office/word/2010/wordprocessingDrawing" xmlns:wp="http://schemas.openxmlformats.org/drawingml/2006/wordprocessingDrawing" xmlns:w10="urn:schemas-microsoft-com:office:word" xmlns:w="http://schemas.openxmlformats.org/wordprocessingml/2006/main" xmlns:w14="http://schemas.microsoft.com/office/word/2010/wordml" xmlns:w15="http://schemas.microsoft.com/office/word/2012/wordml" xmlns:w16cid="http://schemas.microsoft.com/office/word/2016/wordml/cid" xmlns:w16se="http://schemas.microsoft.com/office/word/2015/wordml/symex" xmlns:wpg="http://schemas.microsoft.com/office/word/2010/wordprocessingGroup" xmlns:wpi="http://schemas.microsoft.com/office/word/2010/wordprocessingInk" xmlns:wne="http://schemas.microsoft.com/office/word/2006/wordml" xmlns:wps="http://schemas.microsoft.com/office/word/2010/wordprocessingShape" mc:Ignorable="w14 w15 w16se w16cid wp14">
+  <w:footnote w:type="separator" w:id="-1">
+    <w:p>
+      <w:pPr>
+        <w:spacing w:after="0" w:line="240" w:lineRule="auto"/>
+      </w:pPr>
+      <w:r>
+        <w:separator/>
+      </w:r>
+    </w:p>
+  </w:footnote>
+  <w:footnote w:type="continuationSeparator" w:id="0">
+    <w:p>
+      <w:pPr>
+        <w:spacing w:after="0" w:line="240" w:lineRule="auto"/>
+      </w:pPr>
+      <w:r>
+        <w:continuationSeparator/>
+      </w:r>
+    </w:p>
+  </w:footnote>
+</w:footnotes>
 </file>
 
 <file path=word/numbering.xml><?xml version="1.0" encoding="utf-8"?>
@@ -8370,6 +9831,7 @@
     <w:lsdException w:name="HTML Sample" w:semiHidden="1" w:unhideWhenUsed="1"/>
     <w:lsdException w:name="HTML Typewriter" w:semiHidden="1" w:unhideWhenUsed="1"/>
     <w:lsdException w:name="HTML Variable" w:semiHidden="1" w:unhideWhenUsed="1"/>
+    <w:lsdException w:name="Normal Table" w:semiHidden="1" w:unhideWhenUsed="1"/>
     <w:lsdException w:name="annotation subject" w:semiHidden="1" w:unhideWhenUsed="1"/>
     <w:lsdException w:name="No List" w:semiHidden="1" w:unhideWhenUsed="1"/>
     <w:lsdException w:name="Outline List 1" w:semiHidden="1" w:unhideWhenUsed="1"/>
@@ -8416,8 +9878,10 @@
     <w:lsdException w:name="Table Subtle 2" w:semiHidden="1" w:unhideWhenUsed="1"/>
     <w:lsdException w:name="Table Web 1" w:semiHidden="1" w:unhideWhenUsed="1"/>
     <w:lsdException w:name="Table Web 2" w:semiHidden="1" w:unhideWhenUsed="1"/>
+    <w:lsdException w:name="Table Web 3" w:semiHidden="1" w:unhideWhenUsed="1"/>
     <w:lsdException w:name="Balloon Text" w:semiHidden="1" w:unhideWhenUsed="1"/>
     <w:lsdException w:name="Table Grid" w:uiPriority="39"/>
+    <w:lsdException w:name="Table Theme" w:semiHidden="1" w:unhideWhenUsed="1"/>
     <w:lsdException w:name="Placeholder Text" w:semiHidden="1"/>
     <w:lsdException w:name="No Spacing" w:uiPriority="1" w:qFormat="1"/>
     <w:lsdException w:name="Light Shading" w:uiPriority="60"/>
@@ -8834,6 +10298,92 @@
       <w:szCs w:val="18"/>
     </w:rPr>
   </w:style>
+  <w:style w:type="paragraph" w:styleId="TOCHeading">
+    <w:name w:val="TOC Heading"/>
+    <w:basedOn w:val="Heading1"/>
+    <w:next w:val="Normal"/>
+    <w:uiPriority w:val="39"/>
+    <w:unhideWhenUsed/>
+    <w:qFormat/>
+    <w:rsid w:val="00191310"/>
+    <w:pPr>
+      <w:bidi w:val="0"/>
+      <w:spacing w:line="259" w:lineRule="auto"/>
+      <w:outlineLvl w:val="9"/>
+    </w:pPr>
+    <w:rPr>
+      <w:lang w:bidi="ar-SA"/>
+    </w:rPr>
+  </w:style>
+  <w:style w:type="paragraph" w:styleId="TOC1">
+    <w:name w:val="toc 1"/>
+    <w:basedOn w:val="Normal"/>
+    <w:next w:val="Normal"/>
+    <w:autoRedefine/>
+    <w:uiPriority w:val="39"/>
+    <w:unhideWhenUsed/>
+    <w:rsid w:val="00191310"/>
+    <w:pPr>
+      <w:spacing w:after="100"/>
+    </w:pPr>
+  </w:style>
+  <w:style w:type="paragraph" w:styleId="TOC2">
+    <w:name w:val="toc 2"/>
+    <w:basedOn w:val="Normal"/>
+    <w:next w:val="Normal"/>
+    <w:autoRedefine/>
+    <w:uiPriority w:val="39"/>
+    <w:unhideWhenUsed/>
+    <w:rsid w:val="00191310"/>
+    <w:pPr>
+      <w:spacing w:after="100"/>
+      <w:ind w:left="220"/>
+    </w:pPr>
+  </w:style>
+  <w:style w:type="paragraph" w:styleId="Header">
+    <w:name w:val="header"/>
+    <w:basedOn w:val="Normal"/>
+    <w:link w:val="HeaderChar"/>
+    <w:uiPriority w:val="99"/>
+    <w:unhideWhenUsed/>
+    <w:rsid w:val="00191310"/>
+    <w:pPr>
+      <w:tabs>
+        <w:tab w:val="center" w:pos="4680"/>
+        <w:tab w:val="right" w:pos="9360"/>
+      </w:tabs>
+      <w:spacing w:after="0" w:line="240" w:lineRule="auto"/>
+    </w:pPr>
+  </w:style>
+  <w:style w:type="character" w:customStyle="1" w:styleId="HeaderChar">
+    <w:name w:val="Header Char"/>
+    <w:basedOn w:val="DefaultParagraphFont"/>
+    <w:link w:val="Header"/>
+    <w:uiPriority w:val="99"/>
+    <w:rsid w:val="00191310"/>
+  </w:style>
+  <w:style w:type="paragraph" w:styleId="Footer">
+    <w:name w:val="footer"/>
+    <w:basedOn w:val="Normal"/>
+    <w:link w:val="FooterChar"/>
+    <w:uiPriority w:val="99"/>
+    <w:unhideWhenUsed/>
+    <w:rsid w:val="00191310"/>
+    <w:pPr>
+      <w:tabs>
+        <w:tab w:val="center" w:pos="4680"/>
+        <w:tab w:val="right" w:pos="9360"/>
+      </w:tabs>
+      <w:spacing w:after="0" w:line="240" w:lineRule="auto"/>
+    </w:pPr>
+  </w:style>
+  <w:style w:type="character" w:customStyle="1" w:styleId="FooterChar">
+    <w:name w:val="Footer Char"/>
+    <w:basedOn w:val="DefaultParagraphFont"/>
+    <w:link w:val="Footer"/>
+    <w:uiPriority w:val="99"/>
+    <w:rsid w:val="00191310"/>
+  </w:style>
 </w:styles>
 </file>
 
@@ -9130,4 +10680,16 @@
     </a:ext>
   </a:extLst>
 </a:theme>
+</file>
+
+<file path=customXml/item1.xml><?xml version="1.0" encoding="utf-8"?>
+<b:Sources xmlns:b="http://schemas.openxmlformats.org/officeDocument/2006/bibliography" xmlns="http://schemas.openxmlformats.org/officeDocument/2006/bibliography" SelectedStyle="\APASixthEditionOfficeOnline.xsl" StyleName="APA" Version="6"/>
+</file>
+
+<file path=customXml/itemProps1.xml><?xml version="1.0" encoding="utf-8"?>
+<ds:datastoreItem xmlns:ds="http://schemas.openxmlformats.org/officeDocument/2006/customXml" ds:itemID="{0EDAABA4-3895-4754-8DEA-16D4646B55B2}">
+  <ds:schemaRefs>
+    <ds:schemaRef ds:uri="http://schemas.openxmlformats.org/officeDocument/2006/bibliography"/>
+  </ds:schemaRefs>
+</ds:datastoreItem>
 </file>
</xml_diff>

<commit_message>
bugs and typos fixing
</commit_message>
<xml_diff>
--- a/docs/User Manual.docx
+++ b/docs/User Manual.docx
@@ -4,6 +4,13 @@
   <w:body>
     <w:sdt>
       <w:sdtPr>
+        <w:rPr>
+          <w:rFonts w:asciiTheme="minorHAnsi" w:eastAsiaTheme="minorHAnsi" w:hAnsiTheme="minorHAnsi" w:cstheme="minorBidi"/>
+          <w:color w:val="auto"/>
+          <w:sz w:val="22"/>
+          <w:szCs w:val="22"/>
+          <w:lang w:bidi="he-IL"/>
+        </w:rPr>
         <w:id w:val="-709956261"/>
         <w:docPartObj>
           <w:docPartGallery w:val="Table of Contents"/>
@@ -12,14 +19,9 @@
       </w:sdtPr>
       <w:sdtEndPr>
         <w:rPr>
-          <w:rFonts w:asciiTheme="minorHAnsi" w:eastAsiaTheme="minorHAnsi" w:hAnsiTheme="minorHAnsi" w:cstheme="minorBidi"/>
           <w:b/>
           <w:bCs/>
           <w:noProof/>
-          <w:color w:val="auto"/>
-          <w:sz w:val="22"/>
-          <w:szCs w:val="22"/>
-          <w:lang w:bidi="he-IL"/>
         </w:rPr>
       </w:sdtEndPr>
       <w:sdtContent>
@@ -1289,15 +1291,7 @@
         <w:spacing w:after="160" w:line="259" w:lineRule="auto"/>
       </w:pPr>
       <w:r>
-        <w:t xml:space="preserve">Press </w:t>
-      </w:r>
-      <w:proofErr w:type="spellStart"/>
-      <w:r>
-        <w:t>WinKey</w:t>
-      </w:r>
-      <w:proofErr w:type="spellEnd"/>
-      <w:r>
-        <w:t xml:space="preserve"> + R on keyboard. Run dialog window should appear (Figure </w:t>
+        <w:t xml:space="preserve">Press WinKey + R on keyboard. Run dialog window should appear (Figure </w:t>
       </w:r>
       <w:r>
         <w:t>1</w:t>
@@ -1317,15 +1311,7 @@
         <w:spacing w:after="160" w:line="259" w:lineRule="auto"/>
       </w:pPr>
       <w:r>
-        <w:t>Type “</w:t>
-      </w:r>
-      <w:proofErr w:type="spellStart"/>
-      <w:r>
-        <w:t>cmd</w:t>
-      </w:r>
-      <w:proofErr w:type="spellEnd"/>
-      <w:r>
-        <w:t xml:space="preserve">” and press Enter. System command line should appear (Figure </w:t>
+        <w:t xml:space="preserve">Type “cmd” and press Enter. System command line should appear (Figure </w:t>
       </w:r>
       <w:r>
         <w:t>2</w:t>
@@ -1345,15 +1331,7 @@
         <w:spacing w:after="160" w:line="259" w:lineRule="auto"/>
       </w:pPr>
       <w:r>
-        <w:t>In command line window type “</w:t>
-      </w:r>
-      <w:proofErr w:type="spellStart"/>
-      <w:r>
-        <w:t>rscript</w:t>
-      </w:r>
-      <w:proofErr w:type="spellEnd"/>
-      <w:r>
-        <w:t xml:space="preserve"> --version” and then “java -version”. Both commands should end up successfully by replying its product version (Figure </w:t>
+        <w:t xml:space="preserve">In command line window type “rscript --version” and then “java -version”. Both commands should end up successfully by replying its product version (Figure </w:t>
       </w:r>
       <w:r>
         <w:t>2</w:t>
@@ -1535,11 +1513,9 @@
         </w:numPr>
         <w:bidi w:val="0"/>
       </w:pPr>
-      <w:proofErr w:type="spellStart"/>
       <w:r>
         <w:t>agricolae</w:t>
       </w:r>
-      <w:proofErr w:type="spellEnd"/>
     </w:p>
     <w:p>
       <w:pPr>
@@ -1550,11 +1526,9 @@
         </w:numPr>
         <w:bidi w:val="0"/>
       </w:pPr>
-      <w:proofErr w:type="spellStart"/>
       <w:r>
         <w:t>jsonlite</w:t>
       </w:r>
-      <w:proofErr w:type="spellEnd"/>
     </w:p>
     <w:p>
       <w:r>
@@ -1573,15 +1547,7 @@
       </w:pPr>
       <w:r>
         <w:lastRenderedPageBreak/>
-        <w:t xml:space="preserve">Press </w:t>
-      </w:r>
-      <w:proofErr w:type="spellStart"/>
-      <w:r>
-        <w:t>WinKey</w:t>
-      </w:r>
-      <w:proofErr w:type="spellEnd"/>
-      <w:r>
-        <w:t xml:space="preserve"> + R on keyboard. </w:t>
+        <w:t xml:space="preserve">Press WinKey + R on keyboard. </w:t>
       </w:r>
     </w:p>
     <w:p>
@@ -1594,15 +1560,7 @@
         <w:bidi w:val="0"/>
       </w:pPr>
       <w:r>
-        <w:t>On the run dialog window type “</w:t>
-      </w:r>
-      <w:proofErr w:type="spellStart"/>
-      <w:r>
-        <w:t>rgui</w:t>
-      </w:r>
-      <w:proofErr w:type="spellEnd"/>
-      <w:r>
-        <w:t xml:space="preserve">” and press enter. R GUI client should appear (Figure </w:t>
+        <w:t xml:space="preserve">On the run dialog window type “rgui” and press enter. R GUI client should appear (Figure </w:t>
       </w:r>
       <w:r>
         <w:t>3</w:t>
@@ -1910,15 +1868,7 @@
         <w:bidi w:val="0"/>
       </w:pPr>
       <w:r>
-        <w:t xml:space="preserve">Use logger mechanics (technically, the bundle of SLF4J + Java </w:t>
-      </w:r>
-      <w:proofErr w:type="spellStart"/>
-      <w:r>
-        <w:t>Util</w:t>
-      </w:r>
-      <w:proofErr w:type="spellEnd"/>
-      <w:r>
-        <w:t xml:space="preserve"> Logger is used)</w:t>
+        <w:t>Use logger mechanics (technically, the bundle of SLF4J + Java Util Logger is used)</w:t>
       </w:r>
     </w:p>
     <w:p>
@@ -2293,13 +2243,8 @@
         <w:bidi w:val="0"/>
       </w:pPr>
       <w:r>
-        <w:t>cd rouge-</w:t>
-      </w:r>
-      <w:proofErr w:type="spellStart"/>
-      <w:r>
-        <w:t>reimpl</w:t>
-      </w:r>
-      <w:proofErr w:type="spellEnd"/>
+        <w:t>cd rouge-reimpl</w:t>
+      </w:r>
     </w:p>
     <w:p>
       <w:pPr>
@@ -2310,13 +2255,8 @@
         </w:numPr>
         <w:bidi w:val="0"/>
       </w:pPr>
-      <w:proofErr w:type="spellStart"/>
-      <w:r>
-        <w:t>cd</w:t>
-      </w:r>
-      <w:proofErr w:type="spellEnd"/>
-      <w:r>
-        <w:t xml:space="preserve"> lib-deploy</w:t>
+      <w:r>
+        <w:t>cd lib-deploy</w:t>
       </w:r>
     </w:p>
     <w:p>
@@ -2342,13 +2282,8 @@
         <w:bidi w:val="0"/>
       </w:pPr>
       <w:r>
-        <w:t>cd</w:t>
-      </w:r>
-      <w:proofErr w:type="gramStart"/>
-      <w:r>
-        <w:t xml:space="preserve"> ..</w:t>
-      </w:r>
-      <w:proofErr w:type="gramEnd"/>
+        <w:t>cd ..</w:t>
+      </w:r>
     </w:p>
     <w:p>
       <w:pPr>
@@ -2359,21 +2294,8 @@
         </w:numPr>
         <w:bidi w:val="0"/>
       </w:pPr>
-      <w:proofErr w:type="spellStart"/>
-      <w:r>
-        <w:t>mvn</w:t>
-      </w:r>
-      <w:proofErr w:type="spellEnd"/>
-      <w:r>
-        <w:t xml:space="preserve"> clean install -</w:t>
-      </w:r>
-      <w:proofErr w:type="spellStart"/>
-      <w:r>
-        <w:t>DskipTests</w:t>
-      </w:r>
-      <w:proofErr w:type="spellEnd"/>
-      <w:r>
-        <w:t>=true</w:t>
+      <w:r>
+        <w:t>mvn clean install -DskipTests=true</w:t>
       </w:r>
     </w:p>
     <w:p>
@@ -2555,13 +2477,8 @@
         <w:t>original documents as a reference (currently, these are readability metrics. For example, “</w:t>
       </w:r>
       <w:r>
-        <w:t>M000.</w:t>
-      </w:r>
-      <w:proofErr w:type="gramStart"/>
-      <w:r>
-        <w:t>0.english</w:t>
-      </w:r>
-      <w:proofErr w:type="gramEnd"/>
+        <w:t>M000.0.english</w:t>
+      </w:r>
       <w:r>
         <w:t>”). It is possible to run and have results only for topics, but further, the name plays a key role with matching results of summarizing system to original document. The bottom line, all original documents and golden summaries are correlated by the name of automatic summary which is found in concrete system.</w:t>
       </w:r>
@@ -2696,15 +2613,7 @@
         <w:spacing w:after="160" w:line="259" w:lineRule="auto"/>
       </w:pPr>
       <w:r>
-        <w:t xml:space="preserve">Auto </w:t>
-      </w:r>
-      <w:proofErr w:type="spellStart"/>
-      <w:r>
-        <w:t>Summ</w:t>
-      </w:r>
-      <w:proofErr w:type="spellEnd"/>
-      <w:r>
-        <w:t xml:space="preserve"> ENG</w:t>
+        <w:t>Auto Summ ENG</w:t>
       </w:r>
     </w:p>
     <w:p>
@@ -2856,15 +2765,7 @@
     </w:p>
     <w:p>
       <w:r>
-        <w:t xml:space="preserve">All metrics except </w:t>
-      </w:r>
-      <w:proofErr w:type="spellStart"/>
-      <w:r>
-        <w:t>AutoSummENG</w:t>
-      </w:r>
-      <w:proofErr w:type="spellEnd"/>
-      <w:r>
-        <w:t xml:space="preserve"> are split by files for automatic system summary. File name convention for such metrics is “&lt;category&gt;_&lt;system&gt;_&lt;metric&gt;.csv”, for example, “</w:t>
+        <w:t>All metrics except AutoSummENG are split by files for automatic system summary. File name convention for such metrics is “&lt;category&gt;_&lt;system&gt;_&lt;metric&gt;.csv”, for example, “</w:t>
       </w:r>
       <w:r>
         <w:t>category01_sysid01_rougesu3</w:t>
@@ -3110,12 +3011,7 @@
         <w:t>were</w:t>
       </w:r>
       <w:r>
-        <w:t xml:space="preserve"> chosen</w:t>
-      </w:r>
-      <w:bookmarkStart w:id="18" w:name="_GoBack"/>
-      <w:bookmarkEnd w:id="18"/>
-      <w:r>
-        <w:t xml:space="preserve"> (Figure </w:t>
+        <w:t xml:space="preserve"> chosen (Figure </w:t>
       </w:r>
       <w:r>
         <w:t>8</w:t>
@@ -3265,8 +3161,8 @@
         <w:pStyle w:val="Heading2"/>
         <w:bidi w:val="0"/>
       </w:pPr>
-      <w:bookmarkStart w:id="19" w:name="_Toc6721746"/>
-      <w:bookmarkStart w:id="20" w:name="_Toc8367199"/>
+      <w:bookmarkStart w:id="18" w:name="_Toc6721746"/>
+      <w:bookmarkStart w:id="19" w:name="_Toc8367199"/>
       <w:r>
         <w:lastRenderedPageBreak/>
         <w:t>6</w:t>
@@ -3274,8 +3170,8 @@
       <w:r>
         <w:t>.1. Analyzing Screen Sections – Overview</w:t>
       </w:r>
+      <w:bookmarkEnd w:id="18"/>
       <w:bookmarkEnd w:id="19"/>
-      <w:bookmarkEnd w:id="20"/>
     </w:p>
     <w:p>
       <w:r>
@@ -3334,13 +3230,13 @@
         <w:pStyle w:val="Heading2"/>
         <w:bidi w:val="0"/>
       </w:pPr>
-      <w:bookmarkStart w:id="21" w:name="_Toc6721747"/>
-      <w:bookmarkStart w:id="22" w:name="_Toc8367200"/>
+      <w:bookmarkStart w:id="20" w:name="_Toc6721747"/>
+      <w:bookmarkStart w:id="21" w:name="_Toc8367200"/>
       <w:r>
         <w:t>6.2. System Section</w:t>
       </w:r>
+      <w:bookmarkEnd w:id="20"/>
       <w:bookmarkEnd w:id="21"/>
-      <w:bookmarkEnd w:id="22"/>
     </w:p>
     <w:p>
       <w:r>
@@ -3349,15 +3245,7 @@
     </w:p>
     <w:p>
       <w:r>
-        <w:t xml:space="preserve">The platform does not require to select only metrics from the one metric family. For instance, one can select part of metrics from ROUGE, readability and/or </w:t>
-      </w:r>
-      <w:proofErr w:type="spellStart"/>
-      <w:r>
-        <w:t>AutoSummENG</w:t>
-      </w:r>
-      <w:proofErr w:type="spellEnd"/>
-      <w:r>
-        <w:t xml:space="preserve"> for further investigation.</w:t>
+        <w:t>The platform does not require to select only metrics from the one metric family. For instance, one can select part of metrics from ROUGE, readability and/or AutoSummENG for further investigation.</w:t>
       </w:r>
     </w:p>
     <w:p>
@@ -3467,15 +3355,7 @@
         <w:t>output file will be saved under the same ‘result’ directory which is specified in ‘Result Directory’ input section</w:t>
       </w:r>
       <w:r>
-        <w:t xml:space="preserve">. Figure 25 shows the possible configuration when the Figure 26 shows the result in Chrome browser used as </w:t>
-      </w:r>
-      <w:proofErr w:type="gramStart"/>
-      <w:r>
-        <w:t>a</w:t>
-      </w:r>
-      <w:proofErr w:type="gramEnd"/>
-      <w:r>
-        <w:t xml:space="preserve"> SVG file viewer.</w:t>
+        <w:t>. Figure 25 shows the possible configuration when the Figure 26 shows the result in Chrome browser used as a SVG file viewer.</w:t>
       </w:r>
     </w:p>
     <w:p>
@@ -3582,21 +3462,7 @@
         <w:rPr>
           <w:rFonts w:eastAsiaTheme="minorEastAsia"/>
         </w:rPr>
-        <w:t xml:space="preserve">We want to give a small technical note about using letter grouping within HSD Test and R </w:t>
-      </w:r>
-      <w:proofErr w:type="gramStart"/>
-      <w:r>
-        <w:rPr>
-          <w:rFonts w:eastAsiaTheme="minorEastAsia"/>
-        </w:rPr>
-        <w:t>language in particular</w:t>
-      </w:r>
-      <w:proofErr w:type="gramEnd"/>
-      <w:r>
-        <w:rPr>
-          <w:rFonts w:eastAsiaTheme="minorEastAsia"/>
-        </w:rPr>
-        <w:t xml:space="preserve">. As one of our visions about the platform design is to be as less dependency on foreign libraries and tools as possible. For sure this approach has many pros and cons, but it was a vision initially. HSD Test compares two meaning of set of values and shows whether two sets are significantly different from each other or not. Thus, one can imagine that all comparisons could be represented as triangular binary matrix with zero value if two meanings are significantly different and 1 as the opposite. However, looking on such representation is very hard for humans to understand the overall picture of grouping. </w:t>
+        <w:t xml:space="preserve">We want to give a small technical note about using letter grouping within HSD Test and R language in particular. As one of our visions about the platform design is to be as less dependency on foreign libraries and tools as possible. For sure this approach has many pros and cons, but it was a vision initially. HSD Test compares two meaning of set of values and shows whether two sets are significantly different from each other or not. Thus, one can imagine that all comparisons could be represented as triangular binary matrix with zero value if two meanings are significantly different and 1 as the opposite. However, looking on such representation is very hard for humans to understand the overall picture of grouping. </w:t>
       </w:r>
       <w:r>
         <w:rPr>
@@ -3620,6 +3486,7 @@
           <w:id w:val="1826395708"/>
           <w:citation/>
         </w:sdtPr>
+        <w:sdtEndPr/>
         <w:sdtContent>
           <w:r>
             <w:rPr>
@@ -3658,49 +3525,7 @@
         <w:rPr>
           <w:rFonts w:eastAsiaTheme="minorEastAsia"/>
         </w:rPr>
-        <w:t>. We have done a deep research, but we were not able to get the pretty tabulated letter groups as it shown on Figure 27. According to our research (which for sure is incomplete) the only library that can do that is ‘</w:t>
-      </w:r>
-      <w:proofErr w:type="spellStart"/>
-      <w:r>
-        <w:rPr>
-          <w:rFonts w:eastAsiaTheme="minorEastAsia"/>
-        </w:rPr>
-        <w:t>agricolae</w:t>
-      </w:r>
-      <w:proofErr w:type="spellEnd"/>
-      <w:r>
-        <w:rPr>
-          <w:rFonts w:eastAsiaTheme="minorEastAsia"/>
-        </w:rPr>
-        <w:t xml:space="preserve">’ which is available only in R language. Thus, because of our wishes to have such </w:t>
-      </w:r>
-      <w:proofErr w:type="gramStart"/>
-      <w:r>
-        <w:rPr>
-          <w:rFonts w:eastAsiaTheme="minorEastAsia"/>
-        </w:rPr>
-        <w:t>pretty tabulated</w:t>
-      </w:r>
-      <w:proofErr w:type="gramEnd"/>
-      <w:r>
-        <w:rPr>
-          <w:rFonts w:eastAsiaTheme="minorEastAsia"/>
-        </w:rPr>
-        <w:t xml:space="preserve"> groups we were obligated to create an interoperability with the R language. For one which is interested in how to transform the matrix to </w:t>
-      </w:r>
-      <w:proofErr w:type="gramStart"/>
-      <w:r>
-        <w:rPr>
-          <w:rFonts w:eastAsiaTheme="minorEastAsia"/>
-        </w:rPr>
-        <w:t>pretty tabulated</w:t>
-      </w:r>
-      <w:proofErr w:type="gramEnd"/>
-      <w:r>
-        <w:rPr>
-          <w:rFonts w:eastAsiaTheme="minorEastAsia"/>
-        </w:rPr>
-        <w:t xml:space="preserve"> groups it could be a useful task to understand and document this transformation. It was a real lack of information to understand the underlying mechanics.</w:t>
+        <w:t>. We have done a deep research, but we were not able to get the pretty tabulated letter groups as it shown on Figure 27. According to our research (which for sure is incomplete) the only library that can do that is ‘agricolae’ which is available only in R language. Thus, because of our wishes to have such pretty tabulated groups we were obligated to create an interoperability with the R language. For one which is interested in how to transform the matrix to pretty tabulated groups it could be a useful task to understand and document this transformation. It was a real lack of information to understand the underlying mechanics.</w:t>
       </w:r>
     </w:p>
     <w:p>
@@ -4030,33 +3855,23 @@
         <w:pStyle w:val="Heading2"/>
         <w:bidi w:val="0"/>
       </w:pPr>
-      <w:bookmarkStart w:id="23" w:name="_Toc6721748"/>
-      <w:bookmarkStart w:id="24" w:name="_Toc8367201"/>
+      <w:bookmarkStart w:id="22" w:name="_Toc6721748"/>
+      <w:bookmarkStart w:id="23" w:name="_Toc8367201"/>
       <w:r>
         <w:t>6.3. Notched Box Graph</w:t>
       </w:r>
+      <w:bookmarkEnd w:id="22"/>
       <w:bookmarkEnd w:id="23"/>
-      <w:bookmarkEnd w:id="24"/>
     </w:p>
     <w:p>
       <w:r>
         <w:t>Notched box plots are widely used technique to display data sets. As one of our challenges to provide a useful tool for a researcher we would like to combine the pretty tabulated groups for Tukey HSD test. There is a library in R language called ‘</w:t>
       </w:r>
-      <w:proofErr w:type="spellStart"/>
       <w:r>
         <w:t>glht</w:t>
       </w:r>
-      <w:proofErr w:type="spellEnd"/>
-      <w:r>
-        <w:t xml:space="preserve">’ which can render letter groups however those groups are not </w:t>
-      </w:r>
-      <w:proofErr w:type="gramStart"/>
-      <w:r>
-        <w:t>pretty tabulated</w:t>
-      </w:r>
-      <w:proofErr w:type="gramEnd"/>
-      <w:r>
-        <w:t>. We are not aware about existence of the tool that can render groups with the notched boxes. Thus, for us it was an opportunity for one step forward to allow such analysis. As well, researcher can use the graphical output to use it without duplication of notched boxes and table output. The resolution of the notched boxes is almost the same as tables – it has first quantile, median, second quantile and null hypothesis test with approximate 95% confidence.</w:t>
+      <w:r>
+        <w:t>’ which can render letter groups however those groups are not pretty tabulated. We are not aware about existence of the tool that can render groups with the notched boxes. Thus, for us it was an opportunity for one step forward to allow such analysis. As well, researcher can use the graphical output to use it without duplication of notched boxes and table output. The resolution of the notched boxes is almost the same as tables – it has first quantile, median, second quantile and null hypothesis test with approximate 95% confidence.</w:t>
       </w:r>
     </w:p>
     <w:p>
@@ -4293,6 +4108,7 @@
           <w:id w:val="26225399"/>
           <w:citation/>
         </w:sdtPr>
+        <w:sdtEndPr/>
         <w:sdtContent>
           <w:r>
             <w:fldChar w:fldCharType="begin"/>
@@ -4323,25 +4139,17 @@
         <w:pStyle w:val="Heading2"/>
         <w:bidi w:val="0"/>
       </w:pPr>
-      <w:bookmarkStart w:id="25" w:name="_Toc6721749"/>
-      <w:bookmarkStart w:id="26" w:name="_Toc8367202"/>
+      <w:bookmarkStart w:id="24" w:name="_Toc6721749"/>
+      <w:bookmarkStart w:id="25" w:name="_Toc8367202"/>
       <w:r>
         <w:t>6.4. Topics Section</w:t>
       </w:r>
+      <w:bookmarkEnd w:id="24"/>
       <w:bookmarkEnd w:id="25"/>
-      <w:bookmarkEnd w:id="26"/>
-    </w:p>
-    <w:p>
-      <w:r>
-        <w:t xml:space="preserve">The topics section is for metrics that use the original documents as a source for comparison. As it was mentioned by now those are only readability metrics since the idea is to see how much readability is affected by the concrete automatic summarizer. Maybe a summarizer even improves readability which </w:t>
-      </w:r>
-      <w:proofErr w:type="gramStart"/>
-      <w:r>
-        <w:t>definitely could</w:t>
-      </w:r>
-      <w:proofErr w:type="gramEnd"/>
-      <w:r>
-        <w:t xml:space="preserve"> be considered as a benefit. The section like the ‘System’ is split into three parts: metric selection, output configuration and output options (buttons) as on Figure 21. In ‘Topics Readability’ a user should select interested metric. In ‘System’ sub section she needs to select an appropriate system for comparison for this metric. ‘Table’ and ‘Topic vs. System Summary’ has almost the same meaning as ‘Table’ and ‘Bar Chart’ in ‘System’ section. The difference is that original average value of source documents is always added. Bar chart from ‘Topic vs. System Summary’ can be saved as an SVG file in the same manner as it is for ‘System’ section.</w:t>
+    </w:p>
+    <w:p>
+      <w:r>
+        <w:t>The topics section is for metrics that use the original documents as a source for comparison. As it was mentioned by now those are only readability metrics since the idea is to see how much readability is affected by the concrete automatic summarizer. Maybe a summarizer even improves readability which definitely could be considered as a benefit. The section like the ‘System’ is split into three parts: metric selection, output configuration and output options (buttons) as on Figure 21. In ‘Topics Readability’ a user should select interested metric. In ‘System’ sub section she needs to select an appropriate system for comparison for this metric. ‘Table’ and ‘Topic vs. System Summary’ has almost the same meaning as ‘Table’ and ‘Bar Chart’ in ‘System’ section. The difference is that original average value of source documents is always added. Bar chart from ‘Topic vs. System Summary’ can be saved as an SVG file in the same manner as it is for ‘System’ section.</w:t>
       </w:r>
     </w:p>
     <w:p>
@@ -4349,13 +4157,14 @@
         <w:pStyle w:val="Heading2"/>
         <w:bidi w:val="0"/>
       </w:pPr>
-      <w:bookmarkStart w:id="27" w:name="_Toc6721750"/>
-      <w:bookmarkStart w:id="28" w:name="_Toc8367203"/>
+      <w:bookmarkStart w:id="26" w:name="_Toc6721750"/>
+      <w:bookmarkStart w:id="27" w:name="_Toc8367203"/>
+      <w:bookmarkStart w:id="28" w:name="_Hlk8413420"/>
       <w:r>
         <w:t>6.5. Metric Heat</w:t>
       </w:r>
+      <w:bookmarkEnd w:id="26"/>
       <w:bookmarkEnd w:id="27"/>
-      <w:bookmarkEnd w:id="28"/>
     </w:p>
     <w:p>
       <w:r>
@@ -4465,8 +4274,14 @@
           <w:numId w:val="13"/>
         </w:numPr>
         <w:bidi w:val="0"/>
-      </w:pPr>
-      <w:r>
+        <w:rPr>
+          <w:sz w:val="22"/>
+        </w:rPr>
+      </w:pPr>
+      <w:r>
+        <w:rPr>
+          <w:sz w:val="22"/>
+        </w:rPr>
         <w:t>According to Table 2 it is decided how to consider the concrete metric difference.</w:t>
       </w:r>
     </w:p>
@@ -4478,8 +4293,14 @@
           <w:numId w:val="13"/>
         </w:numPr>
         <w:bidi w:val="0"/>
-      </w:pPr>
-      <w:r>
+        <w:rPr>
+          <w:sz w:val="22"/>
+        </w:rPr>
+      </w:pPr>
+      <w:r>
+        <w:rPr>
+          <w:sz w:val="22"/>
+        </w:rPr>
         <w:t>The green color is treated as improvement. The red color is treated as degradation. As much a color closer to white color as less difference it has from the topic (original document) value.</w:t>
       </w:r>
     </w:p>
@@ -4491,32 +4312,43 @@
           <w:numId w:val="13"/>
         </w:numPr>
         <w:bidi w:val="0"/>
-      </w:pPr>
-      <w:r>
+        <w:rPr>
+          <w:sz w:val="22"/>
+        </w:rPr>
+      </w:pPr>
+      <w:r>
+        <w:rPr>
+          <w:sz w:val="22"/>
+        </w:rPr>
         <w:t>The ‘most’ green/red color is getting to most far (max/min) value for the concrete metric value (for example, noun ratio). That is, the color palette is calculated per each row in the table.</w:t>
       </w:r>
     </w:p>
     <w:p>
-      <w:pPr>
-        <w:ind w:left="360"/>
-      </w:pPr>
-      <w:r>
-        <w:t>If it is desired to know the difference in deeper level – how a summarizing system behaves per concrete document, user can use the ‘Metric Heat’ output (but one concrete metric should be selected). Figure 32 shows the possible result (Normalized average sentence length is selected. Last Avg row is identical to row of all average results).</w:t>
-      </w:r>
-    </w:p>
-    <w:p>
-      <w:pPr>
-        <w:ind w:left="360"/>
-      </w:pPr>
+      <w:r>
+        <w:t>If it is desired to know the difference in deeper level – how a summarizing system behaves per concrete document, user can use the ‘Metric Heat’ output (but one concrete metric should be selected). Figure 3</w:t>
+      </w:r>
+      <w:r>
+        <w:t>3</w:t>
+      </w:r>
+      <w:r>
+        <w:t xml:space="preserve"> shows the possible result (Normalized average sentence length is selected. Last Avg row is identical to row of all average results).</w:t>
+      </w:r>
+    </w:p>
+    <w:bookmarkEnd w:id="28"/>
+    <w:p>
+      <w:r>
+        <w:t xml:space="preserve">There is an option to save the table output as an HTML file. The only action required from user is to give a name in ‘Save Heat Map as HTML’ section. As with SVG files, the file will be saved under the same </w:t>
+      </w:r>
       <w:r>
         <w:lastRenderedPageBreak/>
-        <w:t>There is an option to save the table output as an HTML file. The only action required from user is to give a name in ‘Save Heat Map as HTML’ section. As with SVG files, the file will be saved under the same ‘result’ directory which ‘Analyze Results’ works on. Table 3 demonstrates an example of such embedding.</w:t>
+        <w:t>‘result’ directory which ‘Analyze Results’ works on. Table 3 demonstrates an example of such embedding.</w:t>
       </w:r>
     </w:p>
     <w:p>
       <w:pPr>
         <w:jc w:val="center"/>
       </w:pPr>
+      <w:bookmarkStart w:id="29" w:name="_Hlk8413505"/>
       <w:r>
         <w:rPr>
           <w:noProof/>
@@ -4574,7 +4406,6 @@
         <w:rPr>
           <w:noProof/>
         </w:rPr>
-        <w:lastRenderedPageBreak/>
         <w:drawing>
           <wp:inline distT="0" distB="0" distL="0" distR="0" wp14:anchorId="6DDFA59B" wp14:editId="37E11CC0">
             <wp:extent cx="5943600" cy="3635375"/>
@@ -4617,7 +4448,16 @@
         <w:jc w:val="center"/>
       </w:pPr>
       <w:r>
-        <w:t>Figure 32.</w:t>
+        <w:lastRenderedPageBreak/>
+        <w:t>Figure 3</w:t>
+      </w:r>
+      <w:r>
+        <w:t>3</w:t>
+      </w:r>
+      <w:bookmarkStart w:id="30" w:name="_GoBack"/>
+      <w:bookmarkEnd w:id="30"/>
+      <w:r>
+        <w:t>.</w:t>
       </w:r>
     </w:p>
     <w:tbl>
@@ -4658,6 +4498,7 @@
             <w:vAlign w:val="center"/>
             <w:hideMark/>
           </w:tcPr>
+          <w:bookmarkEnd w:id="29"/>
           <w:p>
             <w:pPr>
               <w:spacing w:after="0" w:line="240" w:lineRule="auto"/>
@@ -8275,21 +8116,17 @@
         <w:pStyle w:val="Heading2"/>
         <w:bidi w:val="0"/>
       </w:pPr>
-      <w:bookmarkStart w:id="29" w:name="_Toc6721751"/>
-      <w:bookmarkStart w:id="30" w:name="_Toc8367204"/>
+      <w:bookmarkStart w:id="31" w:name="_Toc6721751"/>
+      <w:bookmarkStart w:id="32" w:name="_Toc8367204"/>
       <w:r>
         <w:t>6.6. Result Actions</w:t>
       </w:r>
-      <w:bookmarkEnd w:id="29"/>
-      <w:bookmarkEnd w:id="30"/>
-    </w:p>
-    <w:p>
-      <w:r>
-        <w:t xml:space="preserve">Certainly, we cannot cover all possible cases. From the one hand, the platform renders results in CSV files that are easy to use in both sheet program and programming language. From the other hand, for programming languages we think it is better to pass results in some well-known, aggregated and having wide usage format. ‘Result Actions’ sub section has two outputs: ‘Save Systems Averages’ and ‘Save All’. Both aggregates values in JSON format and save under the ‘result’ directory. The first saves only average values by summarizing system. The second one saves all aggregated values in one JSON file. The JSON </w:t>
-      </w:r>
-      <w:r>
-        <w:lastRenderedPageBreak/>
-        <w:t>file is pretty-printed which makes it understandable by human and easy to load by any modern programming language. We think it should ease the work for one who wish to process results in his own way.</w:t>
+      <w:bookmarkEnd w:id="31"/>
+      <w:bookmarkEnd w:id="32"/>
+    </w:p>
+    <w:p>
+      <w:r>
+        <w:t>Certainly, we cannot cover all possible cases. From the one hand, the platform renders results in CSV files that are easy to use in both sheet program and programming language. From the other hand, for programming languages we think it is better to pass results in some well-known, aggregated and having wide usage format. ‘Result Actions’ sub section has two outputs: ‘Save Systems Averages’ and ‘Save All’. Both aggregates values in JSON format and save under the ‘result’ directory. The first saves only average values by summarizing system. The second one saves all aggregated values in one JSON file. The JSON file is pretty-printed which makes it understandable by human and easy to load by any modern programming language. We think it should ease the work for one who wish to process results in his own way.</w:t>
       </w:r>
     </w:p>
     <w:p/>
@@ -10687,7 +10524,7 @@
 </file>
 
 <file path=customXml/itemProps1.xml><?xml version="1.0" encoding="utf-8"?>
-<ds:datastoreItem xmlns:ds="http://schemas.openxmlformats.org/officeDocument/2006/customXml" ds:itemID="{0EDAABA4-3895-4754-8DEA-16D4646B55B2}">
+<ds:datastoreItem xmlns:ds="http://schemas.openxmlformats.org/officeDocument/2006/customXml" ds:itemID="{D926E9ED-2691-4C1E-B8D7-974488634334}">
   <ds:schemaRefs>
     <ds:schemaRef ds:uri="http://schemas.openxmlformats.org/officeDocument/2006/bibliography"/>
   </ds:schemaRefs>

</xml_diff>